<commit_message>
Situatie geschreven voor constraint 11 die verkeerd kan gaan
</commit_message>
<xml_diff>
--- a/Opdracht C concurrency.docx
+++ b/Opdracht C concurrency.docx
@@ -3,29 +3,1237 @@
 <w:document xmlns:wpc="http://schemas.microsoft.com/office/word/2010/wordprocessingCanvas" xmlns:cx="http://schemas.microsoft.com/office/drawing/2014/chartex" xmlns:cx1="http://schemas.microsoft.com/office/drawing/2015/9/8/chartex" xmlns:cx2="http://schemas.microsoft.com/office/drawing/2015/10/21/chartex" xmlns:cx3="http://schemas.microsoft.com/office/drawing/2016/5/9/chartex" xmlns:cx4="http://schemas.microsoft.com/office/drawing/2016/5/10/chartex" xmlns:cx5="http://schemas.microsoft.com/office/drawing/2016/5/11/chartex" xmlns:cx6="http://schemas.microsoft.com/office/drawing/2016/5/12/chartex" xmlns:cx7="http://schemas.microsoft.com/office/drawing/2016/5/13/chartex" xmlns:cx8="http://schemas.microsoft.com/office/drawing/2016/5/14/chartex" xmlns:mc="http://schemas.openxmlformats.org/markup-compatibility/2006" xmlns:aink="http://schemas.microsoft.com/office/drawing/2016/ink" xmlns:am3d="http://schemas.microsoft.com/office/drawing/2017/model3d" xmlns:o="urn:schemas-microsoft-com:office:office" xmlns:r="http://schemas.openxmlformats.org/officeDocument/2006/relationships" xmlns:m="http://schemas.openxmlformats.org/officeDocument/2006/math" xmlns:v="urn:schemas-microsoft-com:vml" xmlns:wp14="http://schemas.microsoft.com/office/word/2010/wordprocessingDrawing" xmlns:wp="http://schemas.openxmlformats.org/drawingml/2006/wordprocessingDrawing" xmlns:w10="urn:schemas-microsoft-com:office:word" xmlns:w="http://schemas.openxmlformats.org/wordprocessingml/2006/main" xmlns:w14="http://schemas.microsoft.com/office/word/2010/wordml" xmlns:w15="http://schemas.microsoft.com/office/word/2012/wordml" xmlns:w16cid="http://schemas.microsoft.com/office/word/2016/wordml/cid" xmlns:w16se="http://schemas.microsoft.com/office/word/2015/wordml/symex" xmlns:wpg="http://schemas.microsoft.com/office/word/2010/wordprocessingGroup" xmlns:wpi="http://schemas.microsoft.com/office/word/2010/wordprocessingInk" xmlns:wne="http://schemas.microsoft.com/office/word/2006/wordml" xmlns:wps="http://schemas.microsoft.com/office/word/2010/wordprocessingShape" mc:Ignorable="w14 w15 w16se w16cid wp14">
   <w:body>
     <w:p>
+      <w:pPr>
+        <w:pStyle w:val="Heading1"/>
+      </w:pPr>
       <w:proofErr w:type="spellStart"/>
       <w:r>
         <w:t>Constraint</w:t>
       </w:r>
       <w:proofErr w:type="spellEnd"/>
       <w:r>
-        <w:t xml:space="preserve"> 11 is geschikt voor een </w:t>
+        <w:t xml:space="preserve"> 11: Non </w:t>
       </w:r>
       <w:proofErr w:type="spellStart"/>
       <w:r>
-        <w:t>multiuser</w:t>
+        <w:t>Repeatable</w:t>
       </w:r>
       <w:proofErr w:type="spellEnd"/>
       <w:r>
-        <w:t xml:space="preserve"> </w:t>
+        <w:t xml:space="preserve"> Read</w:t>
+      </w:r>
+    </w:p>
+    <w:p>
+      <w:r>
+        <w:t>Hieronder wordt een situatie geschetst waarin het voor kan komen dat er binnen een employee een course gaat geven terwijl deze geen TRAINER is, ondanks dat er gecontroleerd wordt of de employee wel een trainer is.</w:t>
+      </w:r>
+    </w:p>
+    <w:tbl>
+      <w:tblPr>
+        <w:tblStyle w:val="GridTable4-Accent1"/>
+        <w:tblW w:w="0" w:type="auto"/>
+        <w:tblLook w:val="04A0" w:firstRow="1" w:lastRow="0" w:firstColumn="1" w:lastColumn="0" w:noHBand="0" w:noVBand="1"/>
+      </w:tblPr>
+      <w:tblGrid>
+        <w:gridCol w:w="3375"/>
+        <w:gridCol w:w="3074"/>
+        <w:gridCol w:w="2613"/>
+      </w:tblGrid>
+      <w:tr>
+        <w:trPr>
+          <w:cnfStyle w:val="100000000000" w:firstRow="1" w:lastRow="0" w:firstColumn="0" w:lastColumn="0" w:oddVBand="0" w:evenVBand="0" w:oddHBand="0" w:evenHBand="0" w:firstRowFirstColumn="0" w:firstRowLastColumn="0" w:lastRowFirstColumn="0" w:lastRowLastColumn="0"/>
+        </w:trPr>
+        <w:tc>
+          <w:tcPr>
+            <w:cnfStyle w:val="001000000000" w:firstRow="0" w:lastRow="0" w:firstColumn="1" w:lastColumn="0" w:oddVBand="0" w:evenVBand="0" w:oddHBand="0" w:evenHBand="0" w:firstRowFirstColumn="0" w:firstRowLastColumn="0" w:lastRowFirstColumn="0" w:lastRowLastColumn="0"/>
+            <w:tcW w:w="3375" w:type="dxa"/>
+          </w:tcPr>
+          <w:p>
+            <w:r>
+              <w:t>Connection 1</w:t>
+            </w:r>
+          </w:p>
+        </w:tc>
+        <w:tc>
+          <w:tcPr>
+            <w:tcW w:w="3074" w:type="dxa"/>
+          </w:tcPr>
+          <w:p>
+            <w:pPr>
+              <w:cnfStyle w:val="100000000000" w:firstRow="1" w:lastRow="0" w:firstColumn="0" w:lastColumn="0" w:oddVBand="0" w:evenVBand="0" w:oddHBand="0" w:evenHBand="0" w:firstRowFirstColumn="0" w:firstRowLastColumn="0" w:lastRowFirstColumn="0" w:lastRowLastColumn="0"/>
+            </w:pPr>
+            <w:r>
+              <w:t>Connection 2</w:t>
+            </w:r>
+          </w:p>
+        </w:tc>
+        <w:tc>
+          <w:tcPr>
+            <w:tcW w:w="2613" w:type="dxa"/>
+          </w:tcPr>
+          <w:p>
+            <w:pPr>
+              <w:cnfStyle w:val="100000000000" w:firstRow="1" w:lastRow="0" w:firstColumn="0" w:lastColumn="0" w:oddVBand="0" w:evenVBand="0" w:oddHBand="0" w:evenHBand="0" w:firstRowFirstColumn="0" w:firstRowLastColumn="0" w:lastRowFirstColumn="0" w:lastRowLastColumn="0"/>
+            </w:pPr>
+            <w:r>
+              <w:t>Employee</w:t>
+            </w:r>
+            <w:r>
+              <w:t xml:space="preserve"> job </w:t>
+            </w:r>
+            <w:proofErr w:type="spellStart"/>
+            <w:r>
+              <w:t>value</w:t>
+            </w:r>
+            <w:proofErr w:type="spellEnd"/>
+          </w:p>
+        </w:tc>
+      </w:tr>
+      <w:tr>
+        <w:trPr>
+          <w:cnfStyle w:val="000000100000" w:firstRow="0" w:lastRow="0" w:firstColumn="0" w:lastColumn="0" w:oddVBand="0" w:evenVBand="0" w:oddHBand="1" w:evenHBand="0" w:firstRowFirstColumn="0" w:firstRowLastColumn="0" w:lastRowFirstColumn="0" w:lastRowLastColumn="0"/>
+        </w:trPr>
+        <w:tc>
+          <w:tcPr>
+            <w:cnfStyle w:val="001000000000" w:firstRow="0" w:lastRow="0" w:firstColumn="1" w:lastColumn="0" w:oddVBand="0" w:evenVBand="0" w:oddHBand="0" w:evenHBand="0" w:firstRowFirstColumn="0" w:firstRowLastColumn="0" w:lastRowFirstColumn="0" w:lastRowLastColumn="0"/>
+            <w:tcW w:w="3375" w:type="dxa"/>
+          </w:tcPr>
+          <w:p>
+            <w:pPr>
+              <w:rPr>
+                <w:b w:val="0"/>
+                <w:bCs w:val="0"/>
+              </w:rPr>
+            </w:pPr>
+            <w:r>
+              <w:t>SET TRANSACTION ISOLATION LEVEL</w:t>
+            </w:r>
+          </w:p>
+          <w:p>
+            <w:r>
+              <w:t>READ COMMITED</w:t>
+            </w:r>
+          </w:p>
+        </w:tc>
+        <w:tc>
+          <w:tcPr>
+            <w:tcW w:w="3074" w:type="dxa"/>
+          </w:tcPr>
+          <w:p>
+            <w:pPr>
+              <w:cnfStyle w:val="000000100000" w:firstRow="0" w:lastRow="0" w:firstColumn="0" w:lastColumn="0" w:oddVBand="0" w:evenVBand="0" w:oddHBand="1" w:evenHBand="0" w:firstRowFirstColumn="0" w:firstRowLastColumn="0" w:lastRowFirstColumn="0" w:lastRowLastColumn="0"/>
+            </w:pPr>
+          </w:p>
+        </w:tc>
+        <w:tc>
+          <w:tcPr>
+            <w:tcW w:w="2613" w:type="dxa"/>
+          </w:tcPr>
+          <w:p>
+            <w:pPr>
+              <w:cnfStyle w:val="000000100000" w:firstRow="0" w:lastRow="0" w:firstColumn="0" w:lastColumn="0" w:oddVBand="0" w:evenVBand="0" w:oddHBand="1" w:evenHBand="0" w:firstRowFirstColumn="0" w:firstRowLastColumn="0" w:lastRowFirstColumn="0" w:lastRowLastColumn="0"/>
+            </w:pPr>
+          </w:p>
+        </w:tc>
+      </w:tr>
+      <w:tr>
+        <w:tc>
+          <w:tcPr>
+            <w:cnfStyle w:val="001000000000" w:firstRow="0" w:lastRow="0" w:firstColumn="1" w:lastColumn="0" w:oddVBand="0" w:evenVBand="0" w:oddHBand="0" w:evenHBand="0" w:firstRowFirstColumn="0" w:firstRowLastColumn="0" w:lastRowFirstColumn="0" w:lastRowLastColumn="0"/>
+            <w:tcW w:w="3375" w:type="dxa"/>
+          </w:tcPr>
+          <w:p>
+            <w:r>
+              <w:t>BEGIN TRANSACTION</w:t>
+            </w:r>
+          </w:p>
+        </w:tc>
+        <w:tc>
+          <w:tcPr>
+            <w:tcW w:w="3074" w:type="dxa"/>
+          </w:tcPr>
+          <w:p>
+            <w:pPr>
+              <w:cnfStyle w:val="000000000000" w:firstRow="0" w:lastRow="0" w:firstColumn="0" w:lastColumn="0" w:oddVBand="0" w:evenVBand="0" w:oddHBand="0" w:evenHBand="0" w:firstRowFirstColumn="0" w:firstRowLastColumn="0" w:lastRowFirstColumn="0" w:lastRowLastColumn="0"/>
+            </w:pPr>
+          </w:p>
+        </w:tc>
+        <w:tc>
+          <w:tcPr>
+            <w:tcW w:w="2613" w:type="dxa"/>
+          </w:tcPr>
+          <w:p>
+            <w:pPr>
+              <w:cnfStyle w:val="000000000000" w:firstRow="0" w:lastRow="0" w:firstColumn="0" w:lastColumn="0" w:oddVBand="0" w:evenVBand="0" w:oddHBand="0" w:evenHBand="0" w:firstRowFirstColumn="0" w:firstRowLastColumn="0" w:lastRowFirstColumn="0" w:lastRowLastColumn="0"/>
+            </w:pPr>
+          </w:p>
+        </w:tc>
+      </w:tr>
+      <w:tr>
+        <w:trPr>
+          <w:cnfStyle w:val="000000100000" w:firstRow="0" w:lastRow="0" w:firstColumn="0" w:lastColumn="0" w:oddVBand="0" w:evenVBand="0" w:oddHBand="1" w:evenHBand="0" w:firstRowFirstColumn="0" w:firstRowLastColumn="0" w:lastRowFirstColumn="0" w:lastRowLastColumn="0"/>
+        </w:trPr>
+        <w:tc>
+          <w:tcPr>
+            <w:cnfStyle w:val="001000000000" w:firstRow="0" w:lastRow="0" w:firstColumn="1" w:lastColumn="0" w:oddVBand="0" w:evenVBand="0" w:oddHBand="0" w:evenHBand="0" w:firstRowFirstColumn="0" w:firstRowLastColumn="0" w:lastRowFirstColumn="0" w:lastRowLastColumn="0"/>
+            <w:tcW w:w="3375" w:type="dxa"/>
+          </w:tcPr>
+          <w:p>
+            <w:pPr>
+              <w:rPr>
+                <w:b w:val="0"/>
+                <w:bCs w:val="0"/>
+              </w:rPr>
+            </w:pPr>
+            <w:r>
+              <w:rPr>
+                <w:b w:val="0"/>
+                <w:bCs w:val="0"/>
+              </w:rPr>
+              <w:t>(</w:t>
+            </w:r>
+            <w:proofErr w:type="spellStart"/>
+            <w:r>
+              <w:rPr>
+                <w:b w:val="0"/>
+                <w:bCs w:val="0"/>
+              </w:rPr>
+              <w:t>initialy</w:t>
+            </w:r>
+            <w:proofErr w:type="spellEnd"/>
+            <w:r>
+              <w:rPr>
+                <w:b w:val="0"/>
+                <w:bCs w:val="0"/>
+              </w:rPr>
+              <w:t>)</w:t>
+            </w:r>
+          </w:p>
+          <w:p>
+            <w:pPr>
+              <w:rPr>
+                <w:bCs w:val="0"/>
+              </w:rPr>
+            </w:pPr>
+            <w:proofErr w:type="spellStart"/>
+            <w:r>
+              <w:t>exec</w:t>
+            </w:r>
+            <w:proofErr w:type="spellEnd"/>
+            <w:r>
+              <w:t xml:space="preserve"> </w:t>
+            </w:r>
+            <w:proofErr w:type="spellStart"/>
+            <w:r>
+              <w:t>usp_InsertOffering</w:t>
+            </w:r>
+            <w:proofErr w:type="spellEnd"/>
+            <w:r>
+              <w:t xml:space="preserve"> </w:t>
+            </w:r>
+          </w:p>
+          <w:p>
+            <w:r>
+              <w:t>'J2EE', '2050-10-10', 'CONF', 6, 1111, 'Amsterdam'</w:t>
+            </w:r>
+          </w:p>
+        </w:tc>
+        <w:tc>
+          <w:tcPr>
+            <w:tcW w:w="3074" w:type="dxa"/>
+          </w:tcPr>
+          <w:p>
+            <w:pPr>
+              <w:cnfStyle w:val="000000100000" w:firstRow="0" w:lastRow="0" w:firstColumn="0" w:lastColumn="0" w:oddVBand="0" w:evenVBand="0" w:oddHBand="1" w:evenHBand="0" w:firstRowFirstColumn="0" w:firstRowLastColumn="0" w:lastRowFirstColumn="0" w:lastRowLastColumn="0"/>
+            </w:pPr>
+          </w:p>
+        </w:tc>
+        <w:tc>
+          <w:tcPr>
+            <w:tcW w:w="2613" w:type="dxa"/>
+          </w:tcPr>
+          <w:p>
+            <w:pPr>
+              <w:cnfStyle w:val="000000100000" w:firstRow="0" w:lastRow="0" w:firstColumn="0" w:lastColumn="0" w:oddVBand="0" w:evenVBand="0" w:oddHBand="1" w:evenHBand="0" w:firstRowFirstColumn="0" w:firstRowLastColumn="0" w:lastRowFirstColumn="0" w:lastRowLastColumn="0"/>
+            </w:pPr>
+          </w:p>
+        </w:tc>
+      </w:tr>
+      <w:tr>
+        <w:tc>
+          <w:tcPr>
+            <w:cnfStyle w:val="001000000000" w:firstRow="0" w:lastRow="0" w:firstColumn="1" w:lastColumn="0" w:oddVBand="0" w:evenVBand="0" w:oddHBand="0" w:evenHBand="0" w:firstRowFirstColumn="0" w:firstRowLastColumn="0" w:lastRowFirstColumn="0" w:lastRowLastColumn="0"/>
+            <w:tcW w:w="3375" w:type="dxa"/>
+          </w:tcPr>
+          <w:p>
+            <w:pPr>
+              <w:rPr>
+                <w:bCs w:val="0"/>
+              </w:rPr>
+            </w:pPr>
+            <w:r>
+              <w:rPr>
+                <w:b w:val="0"/>
+              </w:rPr>
+              <w:t>(</w:t>
+            </w:r>
+            <w:proofErr w:type="spellStart"/>
+            <w:r>
+              <w:rPr>
+                <w:b w:val="0"/>
+              </w:rPr>
+              <w:t>stored</w:t>
+            </w:r>
+            <w:proofErr w:type="spellEnd"/>
+            <w:r>
+              <w:rPr>
+                <w:b w:val="0"/>
+              </w:rPr>
+              <w:t xml:space="preserve"> procedure)</w:t>
+            </w:r>
+          </w:p>
+          <w:p>
+            <w:pPr>
+              <w:rPr>
+                <w:lang w:val="en-US"/>
+              </w:rPr>
+            </w:pPr>
+            <w:r>
+              <w:rPr>
+                <w:lang w:val="en-US"/>
+              </w:rPr>
+              <w:t>SELECT *</w:t>
+            </w:r>
+            <w:r>
+              <w:rPr>
+                <w:lang w:val="en-US"/>
+              </w:rPr>
+              <w:t xml:space="preserve"> </w:t>
+            </w:r>
+            <w:r>
+              <w:rPr>
+                <w:lang w:val="en-US"/>
+              </w:rPr>
+              <w:t>FROM emp</w:t>
+            </w:r>
+            <w:r>
+              <w:rPr>
+                <w:lang w:val="en-US"/>
+              </w:rPr>
+              <w:t xml:space="preserve"> </w:t>
+            </w:r>
+            <w:r>
+              <w:rPr>
+                <w:lang w:val="en-US"/>
+              </w:rPr>
+              <w:t>WHERE job &lt;&gt; 'TRAINER'</w:t>
+            </w:r>
+          </w:p>
+          <w:p>
+            <w:pPr>
+              <w:rPr>
+                <w:bCs w:val="0"/>
+              </w:rPr>
+            </w:pPr>
+            <w:r>
+              <w:t xml:space="preserve">AND </w:t>
+            </w:r>
+            <w:proofErr w:type="spellStart"/>
+            <w:r>
+              <w:t>empno</w:t>
+            </w:r>
+            <w:proofErr w:type="spellEnd"/>
+            <w:r>
+              <w:t xml:space="preserve"> = @trainer</w:t>
+            </w:r>
+          </w:p>
+          <w:p>
+            <w:pPr>
+              <w:rPr>
+                <w:bCs w:val="0"/>
+              </w:rPr>
+            </w:pPr>
+          </w:p>
+          <w:p>
+            <w:pPr>
+              <w:rPr>
+                <w:b w:val="0"/>
+                <w:color w:val="70AD47" w:themeColor="accent6"/>
+                <w:lang w:val="en-US"/>
+              </w:rPr>
+            </w:pPr>
+            <w:r>
+              <w:rPr>
+                <w:b w:val="0"/>
+                <w:color w:val="70AD47" w:themeColor="accent6"/>
+                <w:lang w:val="en-US"/>
+              </w:rPr>
+              <w:t>S-Lock requested and g</w:t>
+            </w:r>
+            <w:r>
+              <w:rPr>
+                <w:b w:val="0"/>
+                <w:color w:val="70AD47" w:themeColor="accent6"/>
+                <w:lang w:val="en-US"/>
+              </w:rPr>
+              <w:t xml:space="preserve">ranted on </w:t>
+            </w:r>
+            <w:proofErr w:type="spellStart"/>
+            <w:r>
+              <w:rPr>
+                <w:b w:val="0"/>
+                <w:color w:val="70AD47" w:themeColor="accent6"/>
+                <w:lang w:val="en-US"/>
+              </w:rPr>
+              <w:t>empno</w:t>
+            </w:r>
+            <w:proofErr w:type="spellEnd"/>
+            <w:r>
+              <w:rPr>
+                <w:b w:val="0"/>
+                <w:color w:val="70AD47" w:themeColor="accent6"/>
+                <w:lang w:val="en-US"/>
+              </w:rPr>
+              <w:t xml:space="preserve"> 1111 until end of select</w:t>
+            </w:r>
+          </w:p>
+        </w:tc>
+        <w:tc>
+          <w:tcPr>
+            <w:tcW w:w="3074" w:type="dxa"/>
+          </w:tcPr>
+          <w:p>
+            <w:pPr>
+              <w:cnfStyle w:val="000000000000" w:firstRow="0" w:lastRow="0" w:firstColumn="0" w:lastColumn="0" w:oddVBand="0" w:evenVBand="0" w:oddHBand="0" w:evenHBand="0" w:firstRowFirstColumn="0" w:firstRowLastColumn="0" w:lastRowFirstColumn="0" w:lastRowLastColumn="0"/>
+              <w:rPr>
+                <w:lang w:val="en-US"/>
+              </w:rPr>
+            </w:pPr>
+          </w:p>
+        </w:tc>
+        <w:tc>
+          <w:tcPr>
+            <w:tcW w:w="2613" w:type="dxa"/>
+          </w:tcPr>
+          <w:p>
+            <w:pPr>
+              <w:cnfStyle w:val="000000000000" w:firstRow="0" w:lastRow="0" w:firstColumn="0" w:lastColumn="0" w:oddVBand="0" w:evenVBand="0" w:oddHBand="0" w:evenHBand="0" w:firstRowFirstColumn="0" w:firstRowLastColumn="0" w:lastRowFirstColumn="0" w:lastRowLastColumn="0"/>
+              <w:rPr>
+                <w:lang w:val="en-US"/>
+              </w:rPr>
+            </w:pPr>
+            <w:r>
+              <w:rPr>
+                <w:lang w:val="en-US"/>
+              </w:rPr>
+              <w:t>Employee 1111</w:t>
+            </w:r>
+          </w:p>
+          <w:p>
+            <w:pPr>
+              <w:cnfStyle w:val="000000000000" w:firstRow="0" w:lastRow="0" w:firstColumn="0" w:lastColumn="0" w:oddVBand="0" w:evenVBand="0" w:oddHBand="0" w:evenHBand="0" w:firstRowFirstColumn="0" w:firstRowLastColumn="0" w:lastRowFirstColumn="0" w:lastRowLastColumn="0"/>
+              <w:rPr>
+                <w:lang w:val="en-US"/>
+              </w:rPr>
+            </w:pPr>
+            <w:r>
+              <w:rPr>
+                <w:lang w:val="en-US"/>
+              </w:rPr>
+              <w:t xml:space="preserve">Is </w:t>
+            </w:r>
+            <w:proofErr w:type="spellStart"/>
+            <w:r>
+              <w:rPr>
+                <w:lang w:val="en-US"/>
+              </w:rPr>
+              <w:t>een</w:t>
+            </w:r>
+            <w:proofErr w:type="spellEnd"/>
+            <w:r>
+              <w:rPr>
+                <w:lang w:val="en-US"/>
+              </w:rPr>
+              <w:t xml:space="preserve"> TRAINER</w:t>
+            </w:r>
+          </w:p>
+        </w:tc>
+      </w:tr>
+      <w:tr>
+        <w:trPr>
+          <w:cnfStyle w:val="000000100000" w:firstRow="0" w:lastRow="0" w:firstColumn="0" w:lastColumn="0" w:oddVBand="0" w:evenVBand="0" w:oddHBand="1" w:evenHBand="0" w:firstRowFirstColumn="0" w:firstRowLastColumn="0" w:lastRowFirstColumn="0" w:lastRowLastColumn="0"/>
+        </w:trPr>
+        <w:tc>
+          <w:tcPr>
+            <w:cnfStyle w:val="001000000000" w:firstRow="0" w:lastRow="0" w:firstColumn="1" w:lastColumn="0" w:oddVBand="0" w:evenVBand="0" w:oddHBand="0" w:evenHBand="0" w:firstRowFirstColumn="0" w:firstRowLastColumn="0" w:lastRowFirstColumn="0" w:lastRowLastColumn="0"/>
+            <w:tcW w:w="3375" w:type="dxa"/>
+          </w:tcPr>
+          <w:p>
+            <w:pPr>
+              <w:rPr>
+                <w:lang w:val="en-US"/>
+              </w:rPr>
+            </w:pPr>
+          </w:p>
+        </w:tc>
+        <w:tc>
+          <w:tcPr>
+            <w:tcW w:w="3074" w:type="dxa"/>
+          </w:tcPr>
+          <w:p>
+            <w:pPr>
+              <w:cnfStyle w:val="000000100000" w:firstRow="0" w:lastRow="0" w:firstColumn="0" w:lastColumn="0" w:oddVBand="0" w:evenVBand="0" w:oddHBand="1" w:evenHBand="0" w:firstRowFirstColumn="0" w:firstRowLastColumn="0" w:lastRowFirstColumn="0" w:lastRowLastColumn="0"/>
+              <w:rPr>
+                <w:b/>
+                <w:lang w:val="en-US"/>
+              </w:rPr>
+            </w:pPr>
+            <w:r>
+              <w:rPr>
+                <w:b/>
+                <w:lang w:val="en-US"/>
+              </w:rPr>
+              <w:t xml:space="preserve">update emp set job = 'ADMIN' where </w:t>
+            </w:r>
+            <w:proofErr w:type="spellStart"/>
+            <w:r>
+              <w:rPr>
+                <w:b/>
+                <w:lang w:val="en-US"/>
+              </w:rPr>
+              <w:t>empno</w:t>
+            </w:r>
+            <w:proofErr w:type="spellEnd"/>
+            <w:r>
+              <w:rPr>
+                <w:b/>
+                <w:lang w:val="en-US"/>
+              </w:rPr>
+              <w:t xml:space="preserve"> = 1111</w:t>
+            </w:r>
+          </w:p>
+          <w:p>
+            <w:pPr>
+              <w:cnfStyle w:val="000000100000" w:firstRow="0" w:lastRow="0" w:firstColumn="0" w:lastColumn="0" w:oddVBand="0" w:evenVBand="0" w:oddHBand="1" w:evenHBand="0" w:firstRowFirstColumn="0" w:firstRowLastColumn="0" w:lastRowFirstColumn="0" w:lastRowLastColumn="0"/>
+              <w:rPr>
+                <w:lang w:val="en-US"/>
+              </w:rPr>
+            </w:pPr>
+          </w:p>
+          <w:p>
+            <w:pPr>
+              <w:cnfStyle w:val="000000100000" w:firstRow="0" w:lastRow="0" w:firstColumn="0" w:lastColumn="0" w:oddVBand="0" w:evenVBand="0" w:oddHBand="1" w:evenHBand="0" w:firstRowFirstColumn="0" w:firstRowLastColumn="0" w:lastRowFirstColumn="0" w:lastRowLastColumn="0"/>
+              <w:rPr>
+                <w:color w:val="70AD47" w:themeColor="accent6"/>
+                <w:lang w:val="en-US"/>
+              </w:rPr>
+            </w:pPr>
+            <w:r>
+              <w:rPr>
+                <w:color w:val="70AD47" w:themeColor="accent6"/>
+                <w:lang w:val="en-US"/>
+              </w:rPr>
+              <w:t>X-lock request and granted until auto commit</w:t>
+            </w:r>
+          </w:p>
+        </w:tc>
+        <w:tc>
+          <w:tcPr>
+            <w:tcW w:w="2613" w:type="dxa"/>
+          </w:tcPr>
+          <w:p>
+            <w:pPr>
+              <w:cnfStyle w:val="000000100000" w:firstRow="0" w:lastRow="0" w:firstColumn="0" w:lastColumn="0" w:oddVBand="0" w:evenVBand="0" w:oddHBand="1" w:evenHBand="0" w:firstRowFirstColumn="0" w:firstRowLastColumn="0" w:lastRowFirstColumn="0" w:lastRowLastColumn="0"/>
+              <w:rPr>
+                <w:lang w:val="en-US"/>
+              </w:rPr>
+            </w:pPr>
+            <w:r>
+              <w:rPr>
+                <w:lang w:val="en-US"/>
+              </w:rPr>
+              <w:t>Employee 1111</w:t>
+            </w:r>
+          </w:p>
+          <w:p>
+            <w:pPr>
+              <w:cnfStyle w:val="000000100000" w:firstRow="0" w:lastRow="0" w:firstColumn="0" w:lastColumn="0" w:oddVBand="0" w:evenVBand="0" w:oddHBand="1" w:evenHBand="0" w:firstRowFirstColumn="0" w:firstRowLastColumn="0" w:lastRowFirstColumn="0" w:lastRowLastColumn="0"/>
+              <w:rPr>
+                <w:lang w:val="en-US"/>
+              </w:rPr>
+            </w:pPr>
+            <w:r>
+              <w:rPr>
+                <w:lang w:val="en-US"/>
+              </w:rPr>
+              <w:t xml:space="preserve">Is </w:t>
+            </w:r>
+            <w:proofErr w:type="spellStart"/>
+            <w:r>
+              <w:rPr>
+                <w:lang w:val="en-US"/>
+              </w:rPr>
+              <w:t>een</w:t>
+            </w:r>
+            <w:proofErr w:type="spellEnd"/>
+            <w:r>
+              <w:rPr>
+                <w:lang w:val="en-US"/>
+              </w:rPr>
+              <w:t xml:space="preserve"> ADMIN</w:t>
+            </w:r>
+          </w:p>
+        </w:tc>
+      </w:tr>
+      <w:tr>
+        <w:tc>
+          <w:tcPr>
+            <w:cnfStyle w:val="001000000000" w:firstRow="0" w:lastRow="0" w:firstColumn="1" w:lastColumn="0" w:oddVBand="0" w:evenVBand="0" w:oddHBand="0" w:evenHBand="0" w:firstRowFirstColumn="0" w:firstRowLastColumn="0" w:lastRowFirstColumn="0" w:lastRowLastColumn="0"/>
+            <w:tcW w:w="3375" w:type="dxa"/>
+          </w:tcPr>
+          <w:p>
+            <w:pPr>
+              <w:rPr>
+                <w:b w:val="0"/>
+                <w:bCs w:val="0"/>
+                <w:lang w:val="en-US"/>
+              </w:rPr>
+            </w:pPr>
+            <w:r>
+              <w:rPr>
+                <w:lang w:val="en-US"/>
+              </w:rPr>
+              <w:t>SELECT 1</w:t>
+            </w:r>
+            <w:r>
+              <w:rPr>
+                <w:lang w:val="en-US"/>
+              </w:rPr>
+              <w:t xml:space="preserve"> </w:t>
+            </w:r>
+            <w:r>
+              <w:rPr>
+                <w:lang w:val="en-US"/>
+              </w:rPr>
+              <w:t>FROM emp e</w:t>
+            </w:r>
+            <w:r>
+              <w:rPr>
+                <w:lang w:val="en-US"/>
+              </w:rPr>
+              <w:t xml:space="preserve"> </w:t>
+            </w:r>
+            <w:r>
+              <w:rPr>
+                <w:lang w:val="en-US"/>
+              </w:rPr>
+              <w:t xml:space="preserve">WHERE </w:t>
+            </w:r>
+            <w:proofErr w:type="spellStart"/>
+            <w:r>
+              <w:rPr>
+                <w:lang w:val="en-US"/>
+              </w:rPr>
+              <w:t>e.empno</w:t>
+            </w:r>
+            <w:proofErr w:type="spellEnd"/>
+            <w:r>
+              <w:rPr>
+                <w:lang w:val="en-US"/>
+              </w:rPr>
+              <w:t xml:space="preserve"> = @trainer</w:t>
+            </w:r>
+            <w:r>
+              <w:rPr>
+                <w:lang w:val="en-US"/>
+              </w:rPr>
+              <w:t xml:space="preserve"> </w:t>
+            </w:r>
+            <w:r>
+              <w:rPr>
+                <w:lang w:val="en-US"/>
+              </w:rPr>
+              <w:t>AND (</w:t>
+            </w:r>
+            <w:r>
+              <w:rPr>
+                <w:lang w:val="en-US"/>
+              </w:rPr>
+              <w:t xml:space="preserve"> </w:t>
+            </w:r>
+            <w:r>
+              <w:rPr>
+                <w:lang w:val="en-US"/>
+              </w:rPr>
+              <w:t>DATEDIFF(</w:t>
+            </w:r>
+            <w:r>
+              <w:rPr>
+                <w:lang w:val="en-US"/>
+              </w:rPr>
+              <w:t xml:space="preserve"> </w:t>
+            </w:r>
+            <w:r>
+              <w:rPr>
+                <w:lang w:val="en-US"/>
+              </w:rPr>
+              <w:t>YEAR, hired, @starts</w:t>
+            </w:r>
+            <w:r>
+              <w:rPr>
+                <w:lang w:val="en-US"/>
+              </w:rPr>
+              <w:t xml:space="preserve"> </w:t>
+            </w:r>
+            <w:r>
+              <w:rPr>
+                <w:lang w:val="en-US"/>
+              </w:rPr>
+              <w:t>) &lt; 1</w:t>
+            </w:r>
+            <w:r>
+              <w:rPr>
+                <w:lang w:val="en-US"/>
+              </w:rPr>
+              <w:t xml:space="preserve"> </w:t>
+            </w:r>
+            <w:r>
+              <w:rPr>
+                <w:lang w:val="en-US"/>
+              </w:rPr>
+              <w:t>)</w:t>
+            </w:r>
+          </w:p>
+          <w:p>
+            <w:pPr>
+              <w:rPr>
+                <w:b w:val="0"/>
+                <w:bCs w:val="0"/>
+                <w:lang w:val="en-US"/>
+              </w:rPr>
+            </w:pPr>
+          </w:p>
+          <w:p>
+            <w:pPr>
+              <w:rPr>
+                <w:lang w:val="en-US"/>
+              </w:rPr>
+            </w:pPr>
+            <w:r>
+              <w:rPr>
+                <w:b w:val="0"/>
+                <w:color w:val="70AD47" w:themeColor="accent6"/>
+                <w:lang w:val="en-US"/>
+              </w:rPr>
+              <w:t>S-Lock requested and g</w:t>
+            </w:r>
+            <w:r>
+              <w:rPr>
+                <w:b w:val="0"/>
+                <w:color w:val="70AD47" w:themeColor="accent6"/>
+                <w:lang w:val="en-US"/>
+              </w:rPr>
+              <w:t xml:space="preserve">ranted on </w:t>
+            </w:r>
+            <w:proofErr w:type="spellStart"/>
+            <w:r>
+              <w:rPr>
+                <w:b w:val="0"/>
+                <w:color w:val="70AD47" w:themeColor="accent6"/>
+                <w:lang w:val="en-US"/>
+              </w:rPr>
+              <w:t>empno</w:t>
+            </w:r>
+            <w:proofErr w:type="spellEnd"/>
+            <w:r>
+              <w:rPr>
+                <w:b w:val="0"/>
+                <w:color w:val="70AD47" w:themeColor="accent6"/>
+                <w:lang w:val="en-US"/>
+              </w:rPr>
+              <w:t xml:space="preserve"> 1111 until end of select</w:t>
+            </w:r>
+          </w:p>
+        </w:tc>
+        <w:tc>
+          <w:tcPr>
+            <w:tcW w:w="3074" w:type="dxa"/>
+          </w:tcPr>
+          <w:p>
+            <w:pPr>
+              <w:cnfStyle w:val="000000000000" w:firstRow="0" w:lastRow="0" w:firstColumn="0" w:lastColumn="0" w:oddVBand="0" w:evenVBand="0" w:oddHBand="0" w:evenHBand="0" w:firstRowFirstColumn="0" w:firstRowLastColumn="0" w:lastRowFirstColumn="0" w:lastRowLastColumn="0"/>
+              <w:rPr>
+                <w:lang w:val="en-US"/>
+              </w:rPr>
+            </w:pPr>
+          </w:p>
+        </w:tc>
+        <w:tc>
+          <w:tcPr>
+            <w:tcW w:w="2613" w:type="dxa"/>
+          </w:tcPr>
+          <w:p>
+            <w:pPr>
+              <w:cnfStyle w:val="000000000000" w:firstRow="0" w:lastRow="0" w:firstColumn="0" w:lastColumn="0" w:oddVBand="0" w:evenVBand="0" w:oddHBand="0" w:evenHBand="0" w:firstRowFirstColumn="0" w:firstRowLastColumn="0" w:lastRowFirstColumn="0" w:lastRowLastColumn="0"/>
+              <w:rPr>
+                <w:lang w:val="en-US"/>
+              </w:rPr>
+            </w:pPr>
+            <w:r>
+              <w:rPr>
+                <w:lang w:val="en-US"/>
+              </w:rPr>
+              <w:t>Employee 1111</w:t>
+            </w:r>
+          </w:p>
+          <w:p>
+            <w:pPr>
+              <w:cnfStyle w:val="000000000000" w:firstRow="0" w:lastRow="0" w:firstColumn="0" w:lastColumn="0" w:oddVBand="0" w:evenVBand="0" w:oddHBand="0" w:evenHBand="0" w:firstRowFirstColumn="0" w:firstRowLastColumn="0" w:lastRowFirstColumn="0" w:lastRowLastColumn="0"/>
+              <w:rPr>
+                <w:lang w:val="en-US"/>
+              </w:rPr>
+            </w:pPr>
+            <w:r>
+              <w:rPr>
+                <w:lang w:val="en-US"/>
+              </w:rPr>
+              <w:t xml:space="preserve">Is </w:t>
+            </w:r>
+            <w:proofErr w:type="spellStart"/>
+            <w:r>
+              <w:rPr>
+                <w:lang w:val="en-US"/>
+              </w:rPr>
+              <w:t>een</w:t>
+            </w:r>
+            <w:proofErr w:type="spellEnd"/>
+            <w:r>
+              <w:rPr>
+                <w:lang w:val="en-US"/>
+              </w:rPr>
+              <w:t xml:space="preserve"> ADMIN</w:t>
+            </w:r>
+          </w:p>
+        </w:tc>
+      </w:tr>
+      <w:tr>
+        <w:trPr>
+          <w:cnfStyle w:val="000000100000" w:firstRow="0" w:lastRow="0" w:firstColumn="0" w:lastColumn="0" w:oddVBand="0" w:evenVBand="0" w:oddHBand="1" w:evenHBand="0" w:firstRowFirstColumn="0" w:firstRowLastColumn="0" w:lastRowFirstColumn="0" w:lastRowLastColumn="0"/>
+        </w:trPr>
+        <w:tc>
+          <w:tcPr>
+            <w:cnfStyle w:val="001000000000" w:firstRow="0" w:lastRow="0" w:firstColumn="1" w:lastColumn="0" w:oddVBand="0" w:evenVBand="0" w:oddHBand="0" w:evenHBand="0" w:firstRowFirstColumn="0" w:firstRowLastColumn="0" w:lastRowFirstColumn="0" w:lastRowLastColumn="0"/>
+            <w:tcW w:w="3375" w:type="dxa"/>
+          </w:tcPr>
+          <w:p>
+            <w:pPr>
+              <w:rPr>
+                <w:b w:val="0"/>
+                <w:bCs w:val="0"/>
+                <w:lang w:val="en-US"/>
+              </w:rPr>
+            </w:pPr>
+            <w:r>
+              <w:rPr>
+                <w:lang w:val="en-US"/>
+              </w:rPr>
+              <w:t>SELECT 1</w:t>
+            </w:r>
+            <w:r>
+              <w:rPr>
+                <w:lang w:val="en-US"/>
+              </w:rPr>
+              <w:t xml:space="preserve"> </w:t>
+            </w:r>
+            <w:r>
+              <w:rPr>
+                <w:lang w:val="en-US"/>
+              </w:rPr>
+              <w:t xml:space="preserve">FROM emp e INNER JOIN reg r ON </w:t>
+            </w:r>
+            <w:proofErr w:type="spellStart"/>
+            <w:r>
+              <w:rPr>
+                <w:lang w:val="en-US"/>
+              </w:rPr>
+              <w:t>e.empno</w:t>
+            </w:r>
+            <w:proofErr w:type="spellEnd"/>
+            <w:r>
+              <w:rPr>
+                <w:lang w:val="en-US"/>
+              </w:rPr>
+              <w:t xml:space="preserve"> = </w:t>
+            </w:r>
+            <w:proofErr w:type="spellStart"/>
+            <w:r>
+              <w:rPr>
+                <w:lang w:val="en-US"/>
+              </w:rPr>
+              <w:t>r.stud</w:t>
+            </w:r>
+            <w:proofErr w:type="spellEnd"/>
+            <w:r>
+              <w:rPr>
+                <w:lang w:val="en-US"/>
+              </w:rPr>
+              <w:t xml:space="preserve"> </w:t>
+            </w:r>
+            <w:r>
+              <w:rPr>
+                <w:lang w:val="en-US"/>
+              </w:rPr>
+              <w:t xml:space="preserve">WHERE </w:t>
+            </w:r>
+            <w:proofErr w:type="spellStart"/>
+            <w:r>
+              <w:rPr>
+                <w:lang w:val="en-US"/>
+              </w:rPr>
+              <w:t>e.empno</w:t>
+            </w:r>
+            <w:proofErr w:type="spellEnd"/>
+            <w:r>
+              <w:rPr>
+                <w:lang w:val="en-US"/>
+              </w:rPr>
+              <w:t xml:space="preserve"> = @trainer</w:t>
+            </w:r>
+            <w:r>
+              <w:rPr>
+                <w:lang w:val="en-US"/>
+              </w:rPr>
+              <w:t xml:space="preserve"> </w:t>
+            </w:r>
+            <w:r>
+              <w:rPr>
+                <w:lang w:val="en-US"/>
+              </w:rPr>
+              <w:t xml:space="preserve">AND </w:t>
+            </w:r>
+            <w:proofErr w:type="spellStart"/>
+            <w:r>
+              <w:rPr>
+                <w:lang w:val="en-US"/>
+              </w:rPr>
+              <w:t>r.course</w:t>
+            </w:r>
+            <w:proofErr w:type="spellEnd"/>
+            <w:r>
+              <w:rPr>
+                <w:lang w:val="en-US"/>
+              </w:rPr>
+              <w:t xml:space="preserve"> = @course</w:t>
+            </w:r>
+            <w:r>
+              <w:rPr>
+                <w:lang w:val="en-US"/>
+              </w:rPr>
+              <w:t xml:space="preserve"> </w:t>
+            </w:r>
+            <w:r>
+              <w:rPr>
+                <w:lang w:val="en-US"/>
+              </w:rPr>
+              <w:t>)</w:t>
+            </w:r>
+          </w:p>
+          <w:p>
+            <w:pPr>
+              <w:rPr>
+                <w:b w:val="0"/>
+                <w:bCs w:val="0"/>
+                <w:lang w:val="en-US"/>
+              </w:rPr>
+            </w:pPr>
+          </w:p>
+          <w:p>
+            <w:pPr>
+              <w:rPr>
+                <w:lang w:val="en-US"/>
+              </w:rPr>
+            </w:pPr>
+            <w:r>
+              <w:rPr>
+                <w:b w:val="0"/>
+                <w:color w:val="70AD47" w:themeColor="accent6"/>
+                <w:lang w:val="en-US"/>
+              </w:rPr>
+              <w:t>S-Lock requested and g</w:t>
+            </w:r>
+            <w:r>
+              <w:rPr>
+                <w:b w:val="0"/>
+                <w:color w:val="70AD47" w:themeColor="accent6"/>
+                <w:lang w:val="en-US"/>
+              </w:rPr>
+              <w:t xml:space="preserve">ranted on </w:t>
+            </w:r>
+            <w:proofErr w:type="spellStart"/>
+            <w:r>
+              <w:rPr>
+                <w:b w:val="0"/>
+                <w:color w:val="70AD47" w:themeColor="accent6"/>
+                <w:lang w:val="en-US"/>
+              </w:rPr>
+              <w:t>empno</w:t>
+            </w:r>
+            <w:proofErr w:type="spellEnd"/>
+            <w:r>
+              <w:rPr>
+                <w:b w:val="0"/>
+                <w:color w:val="70AD47" w:themeColor="accent6"/>
+                <w:lang w:val="en-US"/>
+              </w:rPr>
+              <w:t xml:space="preserve"> 1111 until end of select</w:t>
+            </w:r>
+          </w:p>
+        </w:tc>
+        <w:tc>
+          <w:tcPr>
+            <w:tcW w:w="3074" w:type="dxa"/>
+          </w:tcPr>
+          <w:p>
+            <w:pPr>
+              <w:cnfStyle w:val="000000100000" w:firstRow="0" w:lastRow="0" w:firstColumn="0" w:lastColumn="0" w:oddVBand="0" w:evenVBand="0" w:oddHBand="1" w:evenHBand="0" w:firstRowFirstColumn="0" w:firstRowLastColumn="0" w:lastRowFirstColumn="0" w:lastRowLastColumn="0"/>
+              <w:rPr>
+                <w:lang w:val="en-US"/>
+              </w:rPr>
+            </w:pPr>
+          </w:p>
+        </w:tc>
+        <w:tc>
+          <w:tcPr>
+            <w:tcW w:w="2613" w:type="dxa"/>
+          </w:tcPr>
+          <w:p>
+            <w:pPr>
+              <w:cnfStyle w:val="000000100000" w:firstRow="0" w:lastRow="0" w:firstColumn="0" w:lastColumn="0" w:oddVBand="0" w:evenVBand="0" w:oddHBand="1" w:evenHBand="0" w:firstRowFirstColumn="0" w:firstRowLastColumn="0" w:lastRowFirstColumn="0" w:lastRowLastColumn="0"/>
+              <w:rPr>
+                <w:lang w:val="en-US"/>
+              </w:rPr>
+            </w:pPr>
+            <w:r>
+              <w:rPr>
+                <w:lang w:val="en-US"/>
+              </w:rPr>
+              <w:t>Employee 1111</w:t>
+            </w:r>
+          </w:p>
+          <w:p>
+            <w:pPr>
+              <w:cnfStyle w:val="000000100000" w:firstRow="0" w:lastRow="0" w:firstColumn="0" w:lastColumn="0" w:oddVBand="0" w:evenVBand="0" w:oddHBand="1" w:evenHBand="0" w:firstRowFirstColumn="0" w:firstRowLastColumn="0" w:lastRowFirstColumn="0" w:lastRowLastColumn="0"/>
+              <w:rPr>
+                <w:lang w:val="en-US"/>
+              </w:rPr>
+            </w:pPr>
+            <w:r>
+              <w:rPr>
+                <w:lang w:val="en-US"/>
+              </w:rPr>
+              <w:t xml:space="preserve">Is </w:t>
+            </w:r>
+            <w:proofErr w:type="spellStart"/>
+            <w:r>
+              <w:rPr>
+                <w:lang w:val="en-US"/>
+              </w:rPr>
+              <w:t>een</w:t>
+            </w:r>
+            <w:proofErr w:type="spellEnd"/>
+            <w:r>
+              <w:rPr>
+                <w:lang w:val="en-US"/>
+              </w:rPr>
+              <w:t xml:space="preserve"> ADMIN</w:t>
+            </w:r>
+          </w:p>
+        </w:tc>
+      </w:tr>
+      <w:tr>
+        <w:tc>
+          <w:tcPr>
+            <w:cnfStyle w:val="001000000000" w:firstRow="0" w:lastRow="0" w:firstColumn="1" w:lastColumn="0" w:oddVBand="0" w:evenVBand="0" w:oddHBand="0" w:evenHBand="0" w:firstRowFirstColumn="0" w:firstRowLastColumn="0" w:lastRowFirstColumn="0" w:lastRowLastColumn="0"/>
+            <w:tcW w:w="3375" w:type="dxa"/>
+          </w:tcPr>
+          <w:p>
+            <w:pPr>
+              <w:rPr>
+                <w:lang w:val="en-US"/>
+              </w:rPr>
+            </w:pPr>
+            <w:r>
+              <w:rPr>
+                <w:lang w:val="en-US"/>
+              </w:rPr>
+              <w:t xml:space="preserve">INSERT INTO </w:t>
+            </w:r>
+            <w:proofErr w:type="spellStart"/>
+            <w:r>
+              <w:rPr>
+                <w:lang w:val="en-US"/>
+              </w:rPr>
+              <w:t>offr</w:t>
+            </w:r>
+            <w:proofErr w:type="spellEnd"/>
+            <w:r>
+              <w:rPr>
+                <w:lang w:val="en-US"/>
+              </w:rPr>
+              <w:t xml:space="preserve"> VALUES (@course, @starts, @status, @</w:t>
+            </w:r>
+            <w:proofErr w:type="spellStart"/>
+            <w:r>
+              <w:rPr>
+                <w:lang w:val="en-US"/>
+              </w:rPr>
+              <w:t>maxcap</w:t>
+            </w:r>
+            <w:proofErr w:type="spellEnd"/>
+            <w:r>
+              <w:rPr>
+                <w:lang w:val="en-US"/>
+              </w:rPr>
+              <w:t>, @trainer, @loc)</w:t>
+            </w:r>
+          </w:p>
+        </w:tc>
+        <w:tc>
+          <w:tcPr>
+            <w:tcW w:w="3074" w:type="dxa"/>
+          </w:tcPr>
+          <w:p>
+            <w:pPr>
+              <w:cnfStyle w:val="000000000000" w:firstRow="0" w:lastRow="0" w:firstColumn="0" w:lastColumn="0" w:oddVBand="0" w:evenVBand="0" w:oddHBand="0" w:evenHBand="0" w:firstRowFirstColumn="0" w:firstRowLastColumn="0" w:lastRowFirstColumn="0" w:lastRowLastColumn="0"/>
+              <w:rPr>
+                <w:lang w:val="en-US"/>
+              </w:rPr>
+            </w:pPr>
+          </w:p>
+        </w:tc>
+        <w:tc>
+          <w:tcPr>
+            <w:tcW w:w="2613" w:type="dxa"/>
+          </w:tcPr>
+          <w:p>
+            <w:pPr>
+              <w:cnfStyle w:val="000000000000" w:firstRow="0" w:lastRow="0" w:firstColumn="0" w:lastColumn="0" w:oddVBand="0" w:evenVBand="0" w:oddHBand="0" w:evenHBand="0" w:firstRowFirstColumn="0" w:firstRowLastColumn="0" w:lastRowFirstColumn="0" w:lastRowLastColumn="0"/>
+              <w:rPr>
+                <w:lang w:val="en-US"/>
+              </w:rPr>
+            </w:pPr>
+            <w:r>
+              <w:rPr>
+                <w:lang w:val="en-US"/>
+              </w:rPr>
+              <w:t>Employee 111</w:t>
+            </w:r>
+            <w:r>
+              <w:rPr>
+                <w:lang w:val="en-US"/>
+              </w:rPr>
+              <w:t>1</w:t>
+            </w:r>
+          </w:p>
+          <w:p>
+            <w:pPr>
+              <w:cnfStyle w:val="000000000000" w:firstRow="0" w:lastRow="0" w:firstColumn="0" w:lastColumn="0" w:oddVBand="0" w:evenVBand="0" w:oddHBand="0" w:evenHBand="0" w:firstRowFirstColumn="0" w:firstRowLastColumn="0" w:lastRowFirstColumn="0" w:lastRowLastColumn="0"/>
+              <w:rPr>
+                <w:lang w:val="en-US"/>
+              </w:rPr>
+            </w:pPr>
+            <w:r>
+              <w:rPr>
+                <w:lang w:val="en-US"/>
+              </w:rPr>
+              <w:t xml:space="preserve">Is </w:t>
+            </w:r>
+            <w:proofErr w:type="spellStart"/>
+            <w:r>
+              <w:rPr>
+                <w:lang w:val="en-US"/>
+              </w:rPr>
+              <w:t>een</w:t>
+            </w:r>
+            <w:proofErr w:type="spellEnd"/>
+            <w:r>
+              <w:rPr>
+                <w:lang w:val="en-US"/>
+              </w:rPr>
+              <w:t xml:space="preserve"> ADMIN</w:t>
+            </w:r>
+          </w:p>
+        </w:tc>
+      </w:tr>
+      <w:tr>
+        <w:trPr>
+          <w:cnfStyle w:val="000000100000" w:firstRow="0" w:lastRow="0" w:firstColumn="0" w:lastColumn="0" w:oddVBand="0" w:evenVBand="0" w:oddHBand="1" w:evenHBand="0" w:firstRowFirstColumn="0" w:firstRowLastColumn="0" w:lastRowFirstColumn="0" w:lastRowLastColumn="0"/>
+        </w:trPr>
+        <w:tc>
+          <w:tcPr>
+            <w:cnfStyle w:val="001000000000" w:firstRow="0" w:lastRow="0" w:firstColumn="1" w:lastColumn="0" w:oddVBand="0" w:evenVBand="0" w:oddHBand="0" w:evenHBand="0" w:firstRowFirstColumn="0" w:firstRowLastColumn="0" w:lastRowFirstColumn="0" w:lastRowLastColumn="0"/>
+            <w:tcW w:w="3375" w:type="dxa"/>
+          </w:tcPr>
+          <w:p>
+            <w:r>
+              <w:t>COMMIT</w:t>
+            </w:r>
+            <w:r>
+              <w:t xml:space="preserve"> TRANSACTION</w:t>
+            </w:r>
+          </w:p>
+        </w:tc>
+        <w:tc>
+          <w:tcPr>
+            <w:tcW w:w="3074" w:type="dxa"/>
+          </w:tcPr>
+          <w:p>
+            <w:pPr>
+              <w:cnfStyle w:val="000000100000" w:firstRow="0" w:lastRow="0" w:firstColumn="0" w:lastColumn="0" w:oddVBand="0" w:evenVBand="0" w:oddHBand="1" w:evenHBand="0" w:firstRowFirstColumn="0" w:firstRowLastColumn="0" w:lastRowFirstColumn="0" w:lastRowLastColumn="0"/>
+            </w:pPr>
+          </w:p>
+        </w:tc>
+        <w:tc>
+          <w:tcPr>
+            <w:tcW w:w="2613" w:type="dxa"/>
+          </w:tcPr>
+          <w:p>
+            <w:pPr>
+              <w:cnfStyle w:val="000000100000" w:firstRow="0" w:lastRow="0" w:firstColumn="0" w:lastColumn="0" w:oddVBand="0" w:evenVBand="0" w:oddHBand="1" w:evenHBand="0" w:firstRowFirstColumn="0" w:firstRowLastColumn="0" w:lastRowFirstColumn="0" w:lastRowLastColumn="0"/>
+            </w:pPr>
+          </w:p>
+        </w:tc>
+      </w:tr>
+    </w:tbl>
+    <w:p/>
+    <w:p>
+      <w:r>
+        <w:t xml:space="preserve">Nadat deze transactie is uitgevoerd, is er een course </w:t>
       </w:r>
       <w:proofErr w:type="spellStart"/>
       <w:r>
-        <w:t>enviroment</w:t>
+        <w:t>offering</w:t>
       </w:r>
       <w:proofErr w:type="spellEnd"/>
       <w:r>
-        <w:t xml:space="preserve"> met het </w:t>
+        <w:t xml:space="preserve"> waarbij de employee een ADMIN is, en geen TRAINER terwijl dit wel de bedoeling is volgens de </w:t>
+      </w:r>
+      <w:proofErr w:type="spellStart"/>
+      <w:r>
+        <w:t>constraint</w:t>
+      </w:r>
+      <w:proofErr w:type="spellEnd"/>
+      <w:r>
+        <w:t>. Dit kan dus gebeuren wanneer er na de select controle een update gedaan wordt op dezelfde employee.</w:t>
+      </w:r>
+      <w:r>
+        <w:tab/>
+      </w:r>
+    </w:p>
+    <w:p>
+      <w:r>
+        <w:lastRenderedPageBreak/>
+        <w:t xml:space="preserve">Deze situatie kan opgelost worden door de transaction </w:t>
       </w:r>
       <w:proofErr w:type="spellStart"/>
       <w:r>
@@ -33,37 +1241,649 @@
       </w:r>
       <w:proofErr w:type="spellEnd"/>
       <w:r>
-        <w:t xml:space="preserve"> level </w:t>
+        <w:t xml:space="preserve"> level te zetten naar </w:t>
       </w:r>
       <w:proofErr w:type="spellStart"/>
       <w:r>
-        <w:t>read</w:t>
+        <w:t>Serializable</w:t>
       </w:r>
       <w:proofErr w:type="spellEnd"/>
       <w:r>
-        <w:t xml:space="preserve"> </w:t>
-      </w:r>
-      <w:proofErr w:type="spellStart"/>
-      <w:r>
-        <w:t>commited</w:t>
-      </w:r>
-      <w:proofErr w:type="spellEnd"/>
-      <w:r>
-        <w:t xml:space="preserve">, dit is omdat er slechts één statement wordt uitgevoerd (de update) en er binnen een statement geen </w:t>
-      </w:r>
-      <w:proofErr w:type="spellStart"/>
-      <w:r>
-        <w:t>interleaving</w:t>
-      </w:r>
-      <w:proofErr w:type="spellEnd"/>
-      <w:r>
-        <w:t xml:space="preserve"> is met andere transacties</w:t>
+        <w:t>. Wanneer dit gedaan wordt zal connectie 2 wachten tot connectie 1 zijn transactie heeft voltooid.</w:t>
       </w:r>
       <w:r>
-        <w:t>. TODO: bron</w:t>
+        <w:t xml:space="preserve"> Dit is te zien in de volgende tabel.</w:t>
       </w:r>
-      <w:bookmarkStart w:id="0" w:name="_GoBack"/>
-      <w:bookmarkEnd w:id="0"/>
+    </w:p>
+    <w:tbl>
+      <w:tblPr>
+        <w:tblStyle w:val="GridTable4-Accent1"/>
+        <w:tblW w:w="0" w:type="auto"/>
+        <w:tblLook w:val="04A0" w:firstRow="1" w:lastRow="0" w:firstColumn="1" w:lastColumn="0" w:noHBand="0" w:noVBand="1"/>
+      </w:tblPr>
+      <w:tblGrid>
+        <w:gridCol w:w="3375"/>
+        <w:gridCol w:w="3074"/>
+        <w:gridCol w:w="2613"/>
+      </w:tblGrid>
+      <w:tr>
+        <w:trPr>
+          <w:cnfStyle w:val="100000000000" w:firstRow="1" w:lastRow="0" w:firstColumn="0" w:lastColumn="0" w:oddVBand="0" w:evenVBand="0" w:oddHBand="0" w:evenHBand="0" w:firstRowFirstColumn="0" w:firstRowLastColumn="0" w:lastRowFirstColumn="0" w:lastRowLastColumn="0"/>
+        </w:trPr>
+        <w:tc>
+          <w:tcPr>
+            <w:cnfStyle w:val="001000000000" w:firstRow="0" w:lastRow="0" w:firstColumn="1" w:lastColumn="0" w:oddVBand="0" w:evenVBand="0" w:oddHBand="0" w:evenHBand="0" w:firstRowFirstColumn="0" w:firstRowLastColumn="0" w:lastRowFirstColumn="0" w:lastRowLastColumn="0"/>
+            <w:tcW w:w="3375" w:type="dxa"/>
+          </w:tcPr>
+          <w:p>
+            <w:r>
+              <w:t>Connection 1</w:t>
+            </w:r>
+          </w:p>
+        </w:tc>
+        <w:tc>
+          <w:tcPr>
+            <w:tcW w:w="3074" w:type="dxa"/>
+          </w:tcPr>
+          <w:p>
+            <w:pPr>
+              <w:cnfStyle w:val="100000000000" w:firstRow="1" w:lastRow="0" w:firstColumn="0" w:lastColumn="0" w:oddVBand="0" w:evenVBand="0" w:oddHBand="0" w:evenHBand="0" w:firstRowFirstColumn="0" w:firstRowLastColumn="0" w:lastRowFirstColumn="0" w:lastRowLastColumn="0"/>
+            </w:pPr>
+            <w:r>
+              <w:t>Connection 2</w:t>
+            </w:r>
+          </w:p>
+        </w:tc>
+        <w:tc>
+          <w:tcPr>
+            <w:tcW w:w="2613" w:type="dxa"/>
+          </w:tcPr>
+          <w:p>
+            <w:pPr>
+              <w:cnfStyle w:val="100000000000" w:firstRow="1" w:lastRow="0" w:firstColumn="0" w:lastColumn="0" w:oddVBand="0" w:evenVBand="0" w:oddHBand="0" w:evenHBand="0" w:firstRowFirstColumn="0" w:firstRowLastColumn="0" w:lastRowFirstColumn="0" w:lastRowLastColumn="0"/>
+            </w:pPr>
+            <w:r>
+              <w:t xml:space="preserve">Employee job </w:t>
+            </w:r>
+            <w:proofErr w:type="spellStart"/>
+            <w:r>
+              <w:t>value</w:t>
+            </w:r>
+            <w:proofErr w:type="spellEnd"/>
+          </w:p>
+        </w:tc>
+      </w:tr>
+      <w:tr>
+        <w:trPr>
+          <w:cnfStyle w:val="000000100000" w:firstRow="0" w:lastRow="0" w:firstColumn="0" w:lastColumn="0" w:oddVBand="0" w:evenVBand="0" w:oddHBand="1" w:evenHBand="0" w:firstRowFirstColumn="0" w:firstRowLastColumn="0" w:lastRowFirstColumn="0" w:lastRowLastColumn="0"/>
+        </w:trPr>
+        <w:tc>
+          <w:tcPr>
+            <w:cnfStyle w:val="001000000000" w:firstRow="0" w:lastRow="0" w:firstColumn="1" w:lastColumn="0" w:oddVBand="0" w:evenVBand="0" w:oddHBand="0" w:evenHBand="0" w:firstRowFirstColumn="0" w:firstRowLastColumn="0" w:lastRowFirstColumn="0" w:lastRowLastColumn="0"/>
+            <w:tcW w:w="3375" w:type="dxa"/>
+          </w:tcPr>
+          <w:p>
+            <w:pPr>
+              <w:rPr>
+                <w:b w:val="0"/>
+                <w:bCs w:val="0"/>
+                <w:lang w:val="en-US"/>
+              </w:rPr>
+            </w:pPr>
+            <w:r>
+              <w:rPr>
+                <w:lang w:val="en-US"/>
+              </w:rPr>
+              <w:t>SET TRANSACTION ISOLATION LEVE</w:t>
+            </w:r>
+            <w:r>
+              <w:rPr>
+                <w:lang w:val="en-US"/>
+              </w:rPr>
+              <w:t>L</w:t>
+            </w:r>
+          </w:p>
+          <w:p>
+            <w:pPr>
+              <w:rPr>
+                <w:bCs w:val="0"/>
+                <w:lang w:val="en-US"/>
+              </w:rPr>
+            </w:pPr>
+            <w:r>
+              <w:rPr>
+                <w:bCs w:val="0"/>
+                <w:lang w:val="en-US"/>
+              </w:rPr>
+              <w:t>SERIALIZABLE</w:t>
+            </w:r>
+          </w:p>
+        </w:tc>
+        <w:tc>
+          <w:tcPr>
+            <w:tcW w:w="3074" w:type="dxa"/>
+          </w:tcPr>
+          <w:p>
+            <w:pPr>
+              <w:cnfStyle w:val="000000100000" w:firstRow="0" w:lastRow="0" w:firstColumn="0" w:lastColumn="0" w:oddVBand="0" w:evenVBand="0" w:oddHBand="1" w:evenHBand="0" w:firstRowFirstColumn="0" w:firstRowLastColumn="0" w:lastRowFirstColumn="0" w:lastRowLastColumn="0"/>
+              <w:rPr>
+                <w:lang w:val="en-US"/>
+              </w:rPr>
+            </w:pPr>
+          </w:p>
+        </w:tc>
+        <w:tc>
+          <w:tcPr>
+            <w:tcW w:w="2613" w:type="dxa"/>
+          </w:tcPr>
+          <w:p>
+            <w:pPr>
+              <w:cnfStyle w:val="000000100000" w:firstRow="0" w:lastRow="0" w:firstColumn="0" w:lastColumn="0" w:oddVBand="0" w:evenVBand="0" w:oddHBand="1" w:evenHBand="0" w:firstRowFirstColumn="0" w:firstRowLastColumn="0" w:lastRowFirstColumn="0" w:lastRowLastColumn="0"/>
+              <w:rPr>
+                <w:lang w:val="en-US"/>
+              </w:rPr>
+            </w:pPr>
+          </w:p>
+        </w:tc>
+      </w:tr>
+      <w:tr>
+        <w:tc>
+          <w:tcPr>
+            <w:cnfStyle w:val="001000000000" w:firstRow="0" w:lastRow="0" w:firstColumn="1" w:lastColumn="0" w:oddVBand="0" w:evenVBand="0" w:oddHBand="0" w:evenHBand="0" w:firstRowFirstColumn="0" w:firstRowLastColumn="0" w:lastRowFirstColumn="0" w:lastRowLastColumn="0"/>
+            <w:tcW w:w="3375" w:type="dxa"/>
+          </w:tcPr>
+          <w:p>
+            <w:r>
+              <w:t>BEGIN TRANSACTION</w:t>
+            </w:r>
+          </w:p>
+        </w:tc>
+        <w:tc>
+          <w:tcPr>
+            <w:tcW w:w="3074" w:type="dxa"/>
+          </w:tcPr>
+          <w:p>
+            <w:pPr>
+              <w:cnfStyle w:val="000000000000" w:firstRow="0" w:lastRow="0" w:firstColumn="0" w:lastColumn="0" w:oddVBand="0" w:evenVBand="0" w:oddHBand="0" w:evenHBand="0" w:firstRowFirstColumn="0" w:firstRowLastColumn="0" w:lastRowFirstColumn="0" w:lastRowLastColumn="0"/>
+            </w:pPr>
+          </w:p>
+        </w:tc>
+        <w:tc>
+          <w:tcPr>
+            <w:tcW w:w="2613" w:type="dxa"/>
+          </w:tcPr>
+          <w:p>
+            <w:pPr>
+              <w:cnfStyle w:val="000000000000" w:firstRow="0" w:lastRow="0" w:firstColumn="0" w:lastColumn="0" w:oddVBand="0" w:evenVBand="0" w:oddHBand="0" w:evenHBand="0" w:firstRowFirstColumn="0" w:firstRowLastColumn="0" w:lastRowFirstColumn="0" w:lastRowLastColumn="0"/>
+            </w:pPr>
+          </w:p>
+        </w:tc>
+      </w:tr>
+      <w:tr>
+        <w:trPr>
+          <w:cnfStyle w:val="000000100000" w:firstRow="0" w:lastRow="0" w:firstColumn="0" w:lastColumn="0" w:oddVBand="0" w:evenVBand="0" w:oddHBand="1" w:evenHBand="0" w:firstRowFirstColumn="0" w:firstRowLastColumn="0" w:lastRowFirstColumn="0" w:lastRowLastColumn="0"/>
+        </w:trPr>
+        <w:tc>
+          <w:tcPr>
+            <w:cnfStyle w:val="001000000000" w:firstRow="0" w:lastRow="0" w:firstColumn="1" w:lastColumn="0" w:oddVBand="0" w:evenVBand="0" w:oddHBand="0" w:evenHBand="0" w:firstRowFirstColumn="0" w:firstRowLastColumn="0" w:lastRowFirstColumn="0" w:lastRowLastColumn="0"/>
+            <w:tcW w:w="3375" w:type="dxa"/>
+          </w:tcPr>
+          <w:p>
+            <w:pPr>
+              <w:rPr>
+                <w:b w:val="0"/>
+                <w:bCs w:val="0"/>
+              </w:rPr>
+            </w:pPr>
+            <w:r>
+              <w:rPr>
+                <w:b w:val="0"/>
+                <w:bCs w:val="0"/>
+              </w:rPr>
+              <w:t>(</w:t>
+            </w:r>
+            <w:proofErr w:type="spellStart"/>
+            <w:r>
+              <w:rPr>
+                <w:b w:val="0"/>
+                <w:bCs w:val="0"/>
+              </w:rPr>
+              <w:t>initialy</w:t>
+            </w:r>
+            <w:proofErr w:type="spellEnd"/>
+            <w:r>
+              <w:rPr>
+                <w:b w:val="0"/>
+                <w:bCs w:val="0"/>
+              </w:rPr>
+              <w:t>)</w:t>
+            </w:r>
+          </w:p>
+          <w:p>
+            <w:pPr>
+              <w:rPr>
+                <w:bCs w:val="0"/>
+              </w:rPr>
+            </w:pPr>
+            <w:proofErr w:type="spellStart"/>
+            <w:r>
+              <w:t>exec</w:t>
+            </w:r>
+            <w:proofErr w:type="spellEnd"/>
+            <w:r>
+              <w:t xml:space="preserve"> </w:t>
+            </w:r>
+            <w:proofErr w:type="spellStart"/>
+            <w:r>
+              <w:t>usp_InsertOffering</w:t>
+            </w:r>
+            <w:proofErr w:type="spellEnd"/>
+            <w:r>
+              <w:t xml:space="preserve"> </w:t>
+            </w:r>
+          </w:p>
+          <w:p>
+            <w:r>
+              <w:t>'J2EE', '2050-10-10', 'CONF', 6, 1111, 'Amsterdam'</w:t>
+            </w:r>
+          </w:p>
+        </w:tc>
+        <w:tc>
+          <w:tcPr>
+            <w:tcW w:w="3074" w:type="dxa"/>
+          </w:tcPr>
+          <w:p>
+            <w:pPr>
+              <w:cnfStyle w:val="000000100000" w:firstRow="0" w:lastRow="0" w:firstColumn="0" w:lastColumn="0" w:oddVBand="0" w:evenVBand="0" w:oddHBand="1" w:evenHBand="0" w:firstRowFirstColumn="0" w:firstRowLastColumn="0" w:lastRowFirstColumn="0" w:lastRowLastColumn="0"/>
+            </w:pPr>
+          </w:p>
+        </w:tc>
+        <w:tc>
+          <w:tcPr>
+            <w:tcW w:w="2613" w:type="dxa"/>
+          </w:tcPr>
+          <w:p>
+            <w:pPr>
+              <w:cnfStyle w:val="000000100000" w:firstRow="0" w:lastRow="0" w:firstColumn="0" w:lastColumn="0" w:oddVBand="0" w:evenVBand="0" w:oddHBand="1" w:evenHBand="0" w:firstRowFirstColumn="0" w:firstRowLastColumn="0" w:lastRowFirstColumn="0" w:lastRowLastColumn="0"/>
+            </w:pPr>
+          </w:p>
+        </w:tc>
+      </w:tr>
+      <w:tr>
+        <w:tc>
+          <w:tcPr>
+            <w:cnfStyle w:val="001000000000" w:firstRow="0" w:lastRow="0" w:firstColumn="1" w:lastColumn="0" w:oddVBand="0" w:evenVBand="0" w:oddHBand="0" w:evenHBand="0" w:firstRowFirstColumn="0" w:firstRowLastColumn="0" w:lastRowFirstColumn="0" w:lastRowLastColumn="0"/>
+            <w:tcW w:w="3375" w:type="dxa"/>
+          </w:tcPr>
+          <w:p>
+            <w:pPr>
+              <w:rPr>
+                <w:bCs w:val="0"/>
+                <w:lang w:val="en-US"/>
+              </w:rPr>
+            </w:pPr>
+            <w:r>
+              <w:rPr>
+                <w:b w:val="0"/>
+                <w:lang w:val="en-US"/>
+              </w:rPr>
+              <w:t>(stored procedure)</w:t>
+            </w:r>
+          </w:p>
+          <w:p>
+            <w:pPr>
+              <w:rPr>
+                <w:lang w:val="en-US"/>
+              </w:rPr>
+            </w:pPr>
+            <w:r>
+              <w:rPr>
+                <w:lang w:val="en-US"/>
+              </w:rPr>
+              <w:t>SELECT * FROM emp WHERE job &lt;&gt; 'TRAINER'</w:t>
+            </w:r>
+          </w:p>
+          <w:p>
+            <w:pPr>
+              <w:rPr>
+                <w:bCs w:val="0"/>
+                <w:lang w:val="en-US"/>
+              </w:rPr>
+            </w:pPr>
+            <w:r>
+              <w:rPr>
+                <w:lang w:val="en-US"/>
+              </w:rPr>
+              <w:t xml:space="preserve">AND </w:t>
+            </w:r>
+            <w:proofErr w:type="spellStart"/>
+            <w:r>
+              <w:rPr>
+                <w:lang w:val="en-US"/>
+              </w:rPr>
+              <w:t>empno</w:t>
+            </w:r>
+            <w:proofErr w:type="spellEnd"/>
+            <w:r>
+              <w:rPr>
+                <w:lang w:val="en-US"/>
+              </w:rPr>
+              <w:t xml:space="preserve"> = @trainer</w:t>
+            </w:r>
+          </w:p>
+          <w:p>
+            <w:pPr>
+              <w:rPr>
+                <w:bCs w:val="0"/>
+                <w:lang w:val="en-US"/>
+              </w:rPr>
+            </w:pPr>
+          </w:p>
+          <w:p>
+            <w:pPr>
+              <w:rPr>
+                <w:b w:val="0"/>
+                <w:color w:val="70AD47" w:themeColor="accent6"/>
+                <w:lang w:val="en-US"/>
+              </w:rPr>
+            </w:pPr>
+            <w:r>
+              <w:rPr>
+                <w:b w:val="0"/>
+                <w:color w:val="70AD47" w:themeColor="accent6"/>
+                <w:lang w:val="en-US"/>
+              </w:rPr>
+              <w:t>S-Lock requested and g</w:t>
+            </w:r>
+            <w:r>
+              <w:rPr>
+                <w:b w:val="0"/>
+                <w:color w:val="70AD47" w:themeColor="accent6"/>
+                <w:lang w:val="en-US"/>
+              </w:rPr>
+              <w:t xml:space="preserve">ranted on </w:t>
+            </w:r>
+            <w:proofErr w:type="spellStart"/>
+            <w:r>
+              <w:rPr>
+                <w:b w:val="0"/>
+                <w:color w:val="70AD47" w:themeColor="accent6"/>
+                <w:lang w:val="en-US"/>
+              </w:rPr>
+              <w:t>empno</w:t>
+            </w:r>
+            <w:proofErr w:type="spellEnd"/>
+            <w:r>
+              <w:rPr>
+                <w:b w:val="0"/>
+                <w:color w:val="70AD47" w:themeColor="accent6"/>
+                <w:lang w:val="en-US"/>
+              </w:rPr>
+              <w:t xml:space="preserve"> 1111 until end </w:t>
+            </w:r>
+            <w:r>
+              <w:rPr>
+                <w:b w:val="0"/>
+                <w:color w:val="70AD47" w:themeColor="accent6"/>
+                <w:lang w:val="en-US"/>
+              </w:rPr>
+              <w:t>of transaction</w:t>
+            </w:r>
+          </w:p>
+        </w:tc>
+        <w:tc>
+          <w:tcPr>
+            <w:tcW w:w="3074" w:type="dxa"/>
+          </w:tcPr>
+          <w:p>
+            <w:pPr>
+              <w:cnfStyle w:val="000000000000" w:firstRow="0" w:lastRow="0" w:firstColumn="0" w:lastColumn="0" w:oddVBand="0" w:evenVBand="0" w:oddHBand="0" w:evenHBand="0" w:firstRowFirstColumn="0" w:firstRowLastColumn="0" w:lastRowFirstColumn="0" w:lastRowLastColumn="0"/>
+              <w:rPr>
+                <w:lang w:val="en-US"/>
+              </w:rPr>
+            </w:pPr>
+          </w:p>
+        </w:tc>
+        <w:tc>
+          <w:tcPr>
+            <w:tcW w:w="2613" w:type="dxa"/>
+          </w:tcPr>
+          <w:p>
+            <w:pPr>
+              <w:cnfStyle w:val="000000000000" w:firstRow="0" w:lastRow="0" w:firstColumn="0" w:lastColumn="0" w:oddVBand="0" w:evenVBand="0" w:oddHBand="0" w:evenHBand="0" w:firstRowFirstColumn="0" w:firstRowLastColumn="0" w:lastRowFirstColumn="0" w:lastRowLastColumn="0"/>
+              <w:rPr>
+                <w:lang w:val="en-US"/>
+              </w:rPr>
+            </w:pPr>
+            <w:r>
+              <w:rPr>
+                <w:lang w:val="en-US"/>
+              </w:rPr>
+              <w:t>Employee 1111</w:t>
+            </w:r>
+          </w:p>
+          <w:p>
+            <w:pPr>
+              <w:cnfStyle w:val="000000000000" w:firstRow="0" w:lastRow="0" w:firstColumn="0" w:lastColumn="0" w:oddVBand="0" w:evenVBand="0" w:oddHBand="0" w:evenHBand="0" w:firstRowFirstColumn="0" w:firstRowLastColumn="0" w:lastRowFirstColumn="0" w:lastRowLastColumn="0"/>
+              <w:rPr>
+                <w:lang w:val="en-US"/>
+              </w:rPr>
+            </w:pPr>
+            <w:r>
+              <w:rPr>
+                <w:lang w:val="en-US"/>
+              </w:rPr>
+              <w:t xml:space="preserve">Is </w:t>
+            </w:r>
+            <w:proofErr w:type="spellStart"/>
+            <w:r>
+              <w:rPr>
+                <w:lang w:val="en-US"/>
+              </w:rPr>
+              <w:t>een</w:t>
+            </w:r>
+            <w:proofErr w:type="spellEnd"/>
+            <w:r>
+              <w:rPr>
+                <w:lang w:val="en-US"/>
+              </w:rPr>
+              <w:t xml:space="preserve"> TRAINER</w:t>
+            </w:r>
+          </w:p>
+        </w:tc>
+      </w:tr>
+      <w:tr>
+        <w:trPr>
+          <w:cnfStyle w:val="000000100000" w:firstRow="0" w:lastRow="0" w:firstColumn="0" w:lastColumn="0" w:oddVBand="0" w:evenVBand="0" w:oddHBand="1" w:evenHBand="0" w:firstRowFirstColumn="0" w:firstRowLastColumn="0" w:lastRowFirstColumn="0" w:lastRowLastColumn="0"/>
+        </w:trPr>
+        <w:tc>
+          <w:tcPr>
+            <w:cnfStyle w:val="001000000000" w:firstRow="0" w:lastRow="0" w:firstColumn="1" w:lastColumn="0" w:oddVBand="0" w:evenVBand="0" w:oddHBand="0" w:evenHBand="0" w:firstRowFirstColumn="0" w:firstRowLastColumn="0" w:lastRowFirstColumn="0" w:lastRowLastColumn="0"/>
+            <w:tcW w:w="3375" w:type="dxa"/>
+          </w:tcPr>
+          <w:p>
+            <w:pPr>
+              <w:rPr>
+                <w:b w:val="0"/>
+                <w:lang w:val="en-US"/>
+              </w:rPr>
+            </w:pPr>
+          </w:p>
+        </w:tc>
+        <w:tc>
+          <w:tcPr>
+            <w:tcW w:w="3074" w:type="dxa"/>
+          </w:tcPr>
+          <w:p>
+            <w:pPr>
+              <w:cnfStyle w:val="000000100000" w:firstRow="0" w:lastRow="0" w:firstColumn="0" w:lastColumn="0" w:oddVBand="0" w:evenVBand="0" w:oddHBand="1" w:evenHBand="0" w:firstRowFirstColumn="0" w:firstRowLastColumn="0" w:lastRowFirstColumn="0" w:lastRowLastColumn="0"/>
+              <w:rPr>
+                <w:b/>
+                <w:lang w:val="en-US"/>
+              </w:rPr>
+            </w:pPr>
+            <w:r>
+              <w:rPr>
+                <w:b/>
+                <w:lang w:val="en-US"/>
+              </w:rPr>
+              <w:t xml:space="preserve">update emp set job = 'ADMIN' where </w:t>
+            </w:r>
+            <w:proofErr w:type="spellStart"/>
+            <w:r>
+              <w:rPr>
+                <w:b/>
+                <w:lang w:val="en-US"/>
+              </w:rPr>
+              <w:t>empno</w:t>
+            </w:r>
+            <w:proofErr w:type="spellEnd"/>
+            <w:r>
+              <w:rPr>
+                <w:b/>
+                <w:lang w:val="en-US"/>
+              </w:rPr>
+              <w:t xml:space="preserve"> = 1111</w:t>
+            </w:r>
+          </w:p>
+          <w:p>
+            <w:pPr>
+              <w:cnfStyle w:val="000000100000" w:firstRow="0" w:lastRow="0" w:firstColumn="0" w:lastColumn="0" w:oddVBand="0" w:evenVBand="0" w:oddHBand="1" w:evenHBand="0" w:firstRowFirstColumn="0" w:firstRowLastColumn="0" w:lastRowFirstColumn="0" w:lastRowLastColumn="0"/>
+              <w:rPr>
+                <w:lang w:val="en-US"/>
+              </w:rPr>
+            </w:pPr>
+          </w:p>
+          <w:p>
+            <w:pPr>
+              <w:cnfStyle w:val="000000100000" w:firstRow="0" w:lastRow="0" w:firstColumn="0" w:lastColumn="0" w:oddVBand="0" w:evenVBand="0" w:oddHBand="1" w:evenHBand="0" w:firstRowFirstColumn="0" w:firstRowLastColumn="0" w:lastRowFirstColumn="0" w:lastRowLastColumn="0"/>
+              <w:rPr>
+                <w:lang w:val="en-US"/>
+              </w:rPr>
+            </w:pPr>
+            <w:r>
+              <w:rPr>
+                <w:color w:val="70AD47" w:themeColor="accent6"/>
+                <w:lang w:val="en-US"/>
+              </w:rPr>
+              <w:t xml:space="preserve">X-lock request and </w:t>
+            </w:r>
+            <w:r>
+              <w:rPr>
+                <w:color w:val="70AD47" w:themeColor="accent6"/>
+                <w:lang w:val="en-US"/>
+              </w:rPr>
+              <w:t>not granted due to S-Lock in connection 1</w:t>
+            </w:r>
+          </w:p>
+        </w:tc>
+        <w:tc>
+          <w:tcPr>
+            <w:tcW w:w="2613" w:type="dxa"/>
+          </w:tcPr>
+          <w:p>
+            <w:pPr>
+              <w:cnfStyle w:val="000000100000" w:firstRow="0" w:lastRow="0" w:firstColumn="0" w:lastColumn="0" w:oddVBand="0" w:evenVBand="0" w:oddHBand="1" w:evenHBand="0" w:firstRowFirstColumn="0" w:firstRowLastColumn="0" w:lastRowFirstColumn="0" w:lastRowLastColumn="0"/>
+              <w:rPr>
+                <w:lang w:val="en-US"/>
+              </w:rPr>
+            </w:pPr>
+            <w:r>
+              <w:rPr>
+                <w:lang w:val="en-US"/>
+              </w:rPr>
+              <w:t>Employee 1111</w:t>
+            </w:r>
+          </w:p>
+          <w:p>
+            <w:pPr>
+              <w:cnfStyle w:val="000000100000" w:firstRow="0" w:lastRow="0" w:firstColumn="0" w:lastColumn="0" w:oddVBand="0" w:evenVBand="0" w:oddHBand="1" w:evenHBand="0" w:firstRowFirstColumn="0" w:firstRowLastColumn="0" w:lastRowFirstColumn="0" w:lastRowLastColumn="0"/>
+              <w:rPr>
+                <w:lang w:val="en-US"/>
+              </w:rPr>
+            </w:pPr>
+            <w:r>
+              <w:rPr>
+                <w:lang w:val="en-US"/>
+              </w:rPr>
+              <w:t xml:space="preserve">Is </w:t>
+            </w:r>
+            <w:proofErr w:type="spellStart"/>
+            <w:r>
+              <w:rPr>
+                <w:lang w:val="en-US"/>
+              </w:rPr>
+              <w:t>een</w:t>
+            </w:r>
+            <w:proofErr w:type="spellEnd"/>
+            <w:r>
+              <w:rPr>
+                <w:lang w:val="en-US"/>
+              </w:rPr>
+              <w:t xml:space="preserve"> TRAINER</w:t>
+            </w:r>
+            <w:bookmarkStart w:id="0" w:name="_GoBack"/>
+            <w:bookmarkEnd w:id="0"/>
+          </w:p>
+        </w:tc>
+      </w:tr>
+      <w:tr>
+        <w:tc>
+          <w:tcPr>
+            <w:cnfStyle w:val="001000000000" w:firstRow="0" w:lastRow="0" w:firstColumn="1" w:lastColumn="0" w:oddVBand="0" w:evenVBand="0" w:oddHBand="0" w:evenHBand="0" w:firstRowFirstColumn="0" w:firstRowLastColumn="0" w:lastRowFirstColumn="0" w:lastRowLastColumn="0"/>
+            <w:tcW w:w="3375" w:type="dxa"/>
+          </w:tcPr>
+          <w:p>
+            <w:pPr>
+              <w:rPr>
+                <w:b w:val="0"/>
+                <w:lang w:val="en-US"/>
+              </w:rPr>
+            </w:pPr>
+            <w:r>
+              <w:rPr>
+                <w:b w:val="0"/>
+                <w:lang w:val="en-US"/>
+              </w:rPr>
+              <w:t>…</w:t>
+            </w:r>
+          </w:p>
+        </w:tc>
+        <w:tc>
+          <w:tcPr>
+            <w:tcW w:w="3074" w:type="dxa"/>
+          </w:tcPr>
+          <w:p>
+            <w:pPr>
+              <w:cnfStyle w:val="000000000000" w:firstRow="0" w:lastRow="0" w:firstColumn="0" w:lastColumn="0" w:oddVBand="0" w:evenVBand="0" w:oddHBand="0" w:evenHBand="0" w:firstRowFirstColumn="0" w:firstRowLastColumn="0" w:lastRowFirstColumn="0" w:lastRowLastColumn="0"/>
+              <w:rPr>
+                <w:b/>
+                <w:lang w:val="en-US"/>
+              </w:rPr>
+            </w:pPr>
+          </w:p>
+        </w:tc>
+        <w:tc>
+          <w:tcPr>
+            <w:tcW w:w="2613" w:type="dxa"/>
+          </w:tcPr>
+          <w:p>
+            <w:pPr>
+              <w:cnfStyle w:val="000000000000" w:firstRow="0" w:lastRow="0" w:firstColumn="0" w:lastColumn="0" w:oddVBand="0" w:evenVBand="0" w:oddHBand="0" w:evenHBand="0" w:firstRowFirstColumn="0" w:firstRowLastColumn="0" w:lastRowFirstColumn="0" w:lastRowLastColumn="0"/>
+              <w:rPr>
+                <w:lang w:val="en-US"/>
+              </w:rPr>
+            </w:pPr>
+          </w:p>
+        </w:tc>
+      </w:tr>
+    </w:tbl>
+    <w:p>
+      <w:pPr>
+        <w:rPr>
+          <w:lang w:val="en-US"/>
+        </w:rPr>
+      </w:pPr>
     </w:p>
     <w:sectPr>
       <w:pgSz w:w="11906" w:h="16838"/>
@@ -469,17 +2289,39 @@
     <w:lsdException w:name="Hashtag" w:semiHidden="1" w:unhideWhenUsed="1"/>
     <w:lsdException w:name="Unresolved Mention" w:semiHidden="1" w:unhideWhenUsed="1"/>
   </w:latentStyles>
-  <w:style w:type="paragraph" w:default="1" w:styleId="Standaard">
+  <w:style w:type="paragraph" w:default="1" w:styleId="Normal">
     <w:name w:val="Normal"/>
     <w:qFormat/>
+    <w:rsid w:val="000E1E6D"/>
   </w:style>
-  <w:style w:type="character" w:default="1" w:styleId="Standaardalinea-lettertype">
+  <w:style w:type="paragraph" w:styleId="Heading1">
+    <w:name w:val="heading 1"/>
+    <w:basedOn w:val="Normal"/>
+    <w:next w:val="Normal"/>
+    <w:link w:val="Heading1Char"/>
+    <w:uiPriority w:val="9"/>
+    <w:qFormat/>
+    <w:rsid w:val="004A00A8"/>
+    <w:pPr>
+      <w:keepNext/>
+      <w:keepLines/>
+      <w:spacing w:before="240" w:after="0"/>
+      <w:outlineLvl w:val="0"/>
+    </w:pPr>
+    <w:rPr>
+      <w:rFonts w:asciiTheme="majorHAnsi" w:eastAsiaTheme="majorEastAsia" w:hAnsiTheme="majorHAnsi" w:cstheme="majorBidi"/>
+      <w:color w:val="2F5496" w:themeColor="accent1" w:themeShade="BF"/>
+      <w:sz w:val="32"/>
+      <w:szCs w:val="32"/>
+    </w:rPr>
+  </w:style>
+  <w:style w:type="character" w:default="1" w:styleId="DefaultParagraphFont">
     <w:name w:val="Default Paragraph Font"/>
     <w:uiPriority w:val="1"/>
     <w:semiHidden/>
     <w:unhideWhenUsed/>
   </w:style>
-  <w:style w:type="table" w:default="1" w:styleId="Standaardtabel">
+  <w:style w:type="table" w:default="1" w:styleId="TableNormal">
     <w:name w:val="Normal Table"/>
     <w:uiPriority w:val="99"/>
     <w:semiHidden/>
@@ -494,11 +2336,119 @@
       </w:tblCellMar>
     </w:tblPr>
   </w:style>
-  <w:style w:type="numbering" w:default="1" w:styleId="Geenlijst">
+  <w:style w:type="numbering" w:default="1" w:styleId="NoList">
     <w:name w:val="No List"/>
     <w:uiPriority w:val="99"/>
     <w:semiHidden/>
     <w:unhideWhenUsed/>
+  </w:style>
+  <w:style w:type="table" w:styleId="TableGrid">
+    <w:name w:val="Table Grid"/>
+    <w:basedOn w:val="TableNormal"/>
+    <w:uiPriority w:val="39"/>
+    <w:rsid w:val="00A116EA"/>
+    <w:pPr>
+      <w:spacing w:after="0" w:line="240" w:lineRule="auto"/>
+    </w:pPr>
+    <w:tblPr>
+      <w:tblBorders>
+        <w:top w:val="single" w:sz="4" w:space="0" w:color="auto"/>
+        <w:left w:val="single" w:sz="4" w:space="0" w:color="auto"/>
+        <w:bottom w:val="single" w:sz="4" w:space="0" w:color="auto"/>
+        <w:right w:val="single" w:sz="4" w:space="0" w:color="auto"/>
+        <w:insideH w:val="single" w:sz="4" w:space="0" w:color="auto"/>
+        <w:insideV w:val="single" w:sz="4" w:space="0" w:color="auto"/>
+      </w:tblBorders>
+    </w:tblPr>
+  </w:style>
+  <w:style w:type="table" w:styleId="GridTable4-Accent1">
+    <w:name w:val="Grid Table 4 Accent 1"/>
+    <w:basedOn w:val="TableNormal"/>
+    <w:uiPriority w:val="49"/>
+    <w:rsid w:val="00A116EA"/>
+    <w:pPr>
+      <w:spacing w:after="0" w:line="240" w:lineRule="auto"/>
+    </w:pPr>
+    <w:tblPr>
+      <w:tblStyleRowBandSize w:val="1"/>
+      <w:tblStyleColBandSize w:val="1"/>
+      <w:tblBorders>
+        <w:top w:val="single" w:sz="4" w:space="0" w:color="8EAADB" w:themeColor="accent1" w:themeTint="99"/>
+        <w:left w:val="single" w:sz="4" w:space="0" w:color="8EAADB" w:themeColor="accent1" w:themeTint="99"/>
+        <w:bottom w:val="single" w:sz="4" w:space="0" w:color="8EAADB" w:themeColor="accent1" w:themeTint="99"/>
+        <w:right w:val="single" w:sz="4" w:space="0" w:color="8EAADB" w:themeColor="accent1" w:themeTint="99"/>
+        <w:insideH w:val="single" w:sz="4" w:space="0" w:color="8EAADB" w:themeColor="accent1" w:themeTint="99"/>
+        <w:insideV w:val="single" w:sz="4" w:space="0" w:color="8EAADB" w:themeColor="accent1" w:themeTint="99"/>
+      </w:tblBorders>
+    </w:tblPr>
+    <w:tblStylePr w:type="firstRow">
+      <w:rPr>
+        <w:b/>
+        <w:bCs/>
+        <w:color w:val="FFFFFF" w:themeColor="background1"/>
+      </w:rPr>
+      <w:tblPr/>
+      <w:tcPr>
+        <w:tcBorders>
+          <w:top w:val="single" w:sz="4" w:space="0" w:color="4472C4" w:themeColor="accent1"/>
+          <w:left w:val="single" w:sz="4" w:space="0" w:color="4472C4" w:themeColor="accent1"/>
+          <w:bottom w:val="single" w:sz="4" w:space="0" w:color="4472C4" w:themeColor="accent1"/>
+          <w:right w:val="single" w:sz="4" w:space="0" w:color="4472C4" w:themeColor="accent1"/>
+          <w:insideH w:val="nil"/>
+          <w:insideV w:val="nil"/>
+        </w:tcBorders>
+        <w:shd w:val="clear" w:color="auto" w:fill="4472C4" w:themeFill="accent1"/>
+      </w:tcPr>
+    </w:tblStylePr>
+    <w:tblStylePr w:type="lastRow">
+      <w:rPr>
+        <w:b/>
+        <w:bCs/>
+      </w:rPr>
+      <w:tblPr/>
+      <w:tcPr>
+        <w:tcBorders>
+          <w:top w:val="double" w:sz="4" w:space="0" w:color="4472C4" w:themeColor="accent1"/>
+        </w:tcBorders>
+      </w:tcPr>
+    </w:tblStylePr>
+    <w:tblStylePr w:type="firstCol">
+      <w:rPr>
+        <w:b/>
+        <w:bCs/>
+      </w:rPr>
+    </w:tblStylePr>
+    <w:tblStylePr w:type="lastCol">
+      <w:rPr>
+        <w:b/>
+        <w:bCs/>
+      </w:rPr>
+    </w:tblStylePr>
+    <w:tblStylePr w:type="band1Vert">
+      <w:tblPr/>
+      <w:tcPr>
+        <w:shd w:val="clear" w:color="auto" w:fill="D9E2F3" w:themeFill="accent1" w:themeFillTint="33"/>
+      </w:tcPr>
+    </w:tblStylePr>
+    <w:tblStylePr w:type="band1Horz">
+      <w:tblPr/>
+      <w:tcPr>
+        <w:shd w:val="clear" w:color="auto" w:fill="D9E2F3" w:themeFill="accent1" w:themeFillTint="33"/>
+      </w:tcPr>
+    </w:tblStylePr>
+  </w:style>
+  <w:style w:type="character" w:customStyle="1" w:styleId="Heading1Char">
+    <w:name w:val="Heading 1 Char"/>
+    <w:basedOn w:val="DefaultParagraphFont"/>
+    <w:link w:val="Heading1"/>
+    <w:uiPriority w:val="9"/>
+    <w:rsid w:val="004A00A8"/>
+    <w:rPr>
+      <w:rFonts w:asciiTheme="majorHAnsi" w:eastAsiaTheme="majorEastAsia" w:hAnsiTheme="majorHAnsi" w:cstheme="majorBidi"/>
+      <w:color w:val="2F5496" w:themeColor="accent1" w:themeShade="BF"/>
+      <w:sz w:val="32"/>
+      <w:szCs w:val="32"/>
+    </w:rPr>
   </w:style>
 </w:styles>
 </file>

</xml_diff>

<commit_message>
fixed small changes after review
</commit_message>
<xml_diff>
--- a/Opdracht C concurrency.docx
+++ b/Opdracht C concurrency.docx
@@ -18,13 +18,19 @@
         <w:t>5</w:t>
       </w:r>
       <w:r>
-        <w:t xml:space="preserve">: No </w:t>
+        <w:t xml:space="preserve">: </w:t>
+      </w:r>
+      <w:r>
+        <w:t xml:space="preserve">Geen </w:t>
       </w:r>
       <w:proofErr w:type="spellStart"/>
       <w:r>
         <w:t>concurrency</w:t>
       </w:r>
       <w:proofErr w:type="spellEnd"/>
+      <w:r>
+        <w:t xml:space="preserve"> problemen</w:t>
+      </w:r>
     </w:p>
     <w:p>
       <w:r>
@@ -44,7 +50,19 @@
       </w:r>
       <w:proofErr w:type="spellEnd"/>
       <w:r>
-        <w:t xml:space="preserve"> op kan treden. </w:t>
+        <w:t xml:space="preserve"> </w:t>
+      </w:r>
+      <w:r>
+        <w:t xml:space="preserve">problemen </w:t>
+      </w:r>
+      <w:r>
+        <w:t>op k</w:t>
+      </w:r>
+      <w:r>
+        <w:t>unnen</w:t>
+      </w:r>
+      <w:r>
+        <w:t xml:space="preserve"> treden. </w:t>
       </w:r>
       <w:r>
         <w:t xml:space="preserve">Deze </w:t>
@@ -262,8 +280,6 @@
               </w:rPr>
               <w:t>(trigger)</w:t>
             </w:r>
-            <w:bookmarkStart w:id="0" w:name="_GoBack"/>
-            <w:bookmarkEnd w:id="0"/>
           </w:p>
           <w:p>
             <w:pPr>
@@ -874,15 +890,7 @@
                 <w:color w:val="70AD47" w:themeColor="accent6"/>
                 <w:lang w:val="en-US"/>
               </w:rPr>
-              <w:t xml:space="preserve">ranted until </w:t>
-            </w:r>
-            <w:r>
-              <w:rPr>
-                <w:b w:val="0"/>
-                <w:color w:val="70AD47" w:themeColor="accent6"/>
-                <w:lang w:val="en-US"/>
-              </w:rPr>
-              <w:t>end of transaction</w:t>
+              <w:t>ranted until end of transaction</w:t>
             </w:r>
           </w:p>
         </w:tc>
@@ -966,16 +974,18 @@
       </w:r>
       <w:proofErr w:type="spellEnd"/>
       <w:r>
-        <w:t>. Dit kan mogelijk tot problemen zorgen binnen deze query, maar aangezien dit buiten de course valt moet dit voor de huidige situatie geen probleem zijn. Er is meer over te lezen in een artikel van Joseph Sack (2017)</w:t>
-      </w:r>
-      <w:r>
-        <w:rPr>
-          <w:rStyle w:val="FootnoteReference"/>
-        </w:rPr>
-        <w:footnoteReference w:id="1"/>
-      </w:r>
-      <w:r>
-        <w:t xml:space="preserve">, of van </w:t>
+        <w:t>. Dit kan mogelijk tot problemen zorgen binnen</w:t>
+      </w:r>
+      <w:r>
+        <w:t xml:space="preserve"> de uitvoering van de select statements in</w:t>
+      </w:r>
+      <w:r>
+        <w:t xml:space="preserve"> deze query, maar aangezien dit buiten de course valt moet dit voor de huidige situatie geen probleem zijn. Er is meer over te lezen in een artikel van Joseph Sack (2017</w:t>
+      </w:r>
+      <w:bookmarkStart w:id="0" w:name="_GoBack"/>
+      <w:bookmarkEnd w:id="0"/>
+      <w:r>
+        <w:t xml:space="preserve">), of van </w:t>
       </w:r>
       <w:proofErr w:type="spellStart"/>
       <w:r>
@@ -991,16 +1001,7 @@
       </w:r>
       <w:proofErr w:type="spellEnd"/>
       <w:r>
-        <w:t xml:space="preserve"> (2018)</w:t>
-      </w:r>
-      <w:r>
-        <w:rPr>
-          <w:rStyle w:val="FootnoteReference"/>
-        </w:rPr>
-        <w:footnoteReference w:id="2"/>
-      </w:r>
-      <w:r>
-        <w:t>.</w:t>
+        <w:t xml:space="preserve"> (2018).</w:t>
       </w:r>
       <w:r>
         <w:br w:type="page"/>
@@ -1009,16 +1010,23 @@
     <w:p>
       <w:pPr>
         <w:pStyle w:val="Heading1"/>
-        <w:rPr>
-          <w:lang w:val="en-US"/>
-        </w:rPr>
       </w:pPr>
-      <w:r>
-        <w:rPr>
-          <w:lang w:val="en-US"/>
-        </w:rPr>
+      <w:proofErr w:type="spellStart"/>
+      <w:r>
         <w:lastRenderedPageBreak/>
-        <w:t>Constraint 11: Non Repeatable Read</w:t>
+        <w:t>Constraint</w:t>
+      </w:r>
+      <w:proofErr w:type="spellEnd"/>
+      <w:r>
+        <w:t xml:space="preserve"> 11: Non </w:t>
+      </w:r>
+      <w:proofErr w:type="spellStart"/>
+      <w:r>
+        <w:t>Repeatable</w:t>
+      </w:r>
+      <w:proofErr w:type="spellEnd"/>
+      <w:r>
+        <w:t xml:space="preserve"> Read</w:t>
       </w:r>
     </w:p>
     <w:p>
@@ -2917,43 +2925,143 @@
       </w:r>
       <w:proofErr w:type="spellEnd"/>
       <w:r>
-        <w:t xml:space="preserve"> wordt gezet, aangezien de</w:t>
+        <w:t xml:space="preserve"> wordt gezet, aangezien de employee (1111) door de eerste select niet gevonden wordt en dus ook niet vergrendeld zal worden door de </w:t>
+      </w:r>
+      <w:proofErr w:type="spellStart"/>
+      <w:r>
+        <w:t>isolation</w:t>
+      </w:r>
+      <w:proofErr w:type="spellEnd"/>
+      <w:r>
+        <w:t xml:space="preserve"> level. Dit zal dus betekenen dat connectie 2 nog steeds de mogelijkheid heeft om de job van deze employee aan te passen.</w:t>
+      </w:r>
+    </w:p>
+    <w:p>
+      <w:r>
+        <w:br w:type="page"/>
+      </w:r>
+    </w:p>
+    <w:p>
+      <w:pPr>
+        <w:pStyle w:val="Heading1"/>
+      </w:pPr>
+      <w:r>
+        <w:lastRenderedPageBreak/>
+        <w:t>Literatuurlijst</w:t>
+      </w:r>
+    </w:p>
+    <w:p>
+      <w:pPr>
+        <w:pStyle w:val="FootnoteText"/>
+        <w:rPr>
+          <w:rStyle w:val="Hyperlink"/>
+        </w:rPr>
+      </w:pPr>
+      <w:r>
+        <w:rPr>
+          <w:lang w:val="en-US"/>
+        </w:rPr>
+        <w:t>Sa</w:t>
+      </w:r>
+      <w:r>
+        <w:rPr>
+          <w:lang w:val="en-US"/>
+        </w:rPr>
+        <w:t xml:space="preserve">ck, J. (2017, 19 April). </w:t>
+      </w:r>
+      <w:r>
+        <w:rPr>
+          <w:lang w:val="en-US"/>
+        </w:rPr>
+        <w:t>Introducing Interleaved Execution for Multi-Statement Table Valued Functions</w:t>
+      </w:r>
+      <w:r>
+        <w:rPr>
+          <w:lang w:val="en-US"/>
+        </w:rPr>
+        <w:t xml:space="preserve">. </w:t>
+      </w:r>
+      <w:r>
+        <w:t>Geraad</w:t>
+      </w:r>
+      <w:r>
+        <w:t>pleegd van:</w:t>
       </w:r>
       <w:r>
         <w:t xml:space="preserve"> </w:t>
       </w:r>
-      <w:r>
-        <w:t xml:space="preserve">employee (1111) </w:t>
-      </w:r>
-      <w:r>
-        <w:t xml:space="preserve">door de eerste select </w:t>
-      </w:r>
-      <w:r>
-        <w:t xml:space="preserve">niet </w:t>
-      </w:r>
-      <w:r>
-        <w:t>gevonden</w:t>
-      </w:r>
-      <w:r>
-        <w:t xml:space="preserve"> wordt</w:t>
-      </w:r>
-      <w:r>
-        <w:t xml:space="preserve"> en dus ook niet vergrendeld zal worden door de </w:t>
-      </w:r>
+      <w:hyperlink r:id="rId7" w:history="1">
+        <w:r>
+          <w:rPr>
+            <w:rStyle w:val="Hyperlink"/>
+          </w:rPr>
+          <w:t>https://blogs.msdn.microsoft.com/sqlserverstorageengine/2017/04/19/introducing-interleaved-execution-for-multi-statement-table-valued-functions/</w:t>
+        </w:r>
+      </w:hyperlink>
+    </w:p>
+    <w:p>
+      <w:pPr>
+        <w:pStyle w:val="FootnoteText"/>
+      </w:pPr>
+    </w:p>
+    <w:p>
       <w:proofErr w:type="spellStart"/>
       <w:r>
-        <w:t>isolation</w:t>
+        <w:rPr>
+          <w:lang w:val="en-US"/>
+        </w:rPr>
+        <w:t>Pi</w:t>
+      </w:r>
+      <w:r>
+        <w:rPr>
+          <w:lang w:val="en-US"/>
+        </w:rPr>
+        <w:t>liugin</w:t>
       </w:r>
       <w:proofErr w:type="spellEnd"/>
       <w:r>
-        <w:t xml:space="preserve"> level</w:t>
-      </w:r>
-      <w:r>
-        <w:t xml:space="preserve">. Dit </w:t>
-      </w:r>
-      <w:r>
-        <w:t>zal dus betekenen dat connectie 2 nog steeds de mogelijkheid heeft om de job van deze employee aan te passen.</w:t>
-      </w:r>
+        <w:rPr>
+          <w:lang w:val="en-US"/>
+        </w:rPr>
+        <w:t xml:space="preserve">, D. (2018, 27 April). </w:t>
+      </w:r>
+      <w:r>
+        <w:rPr>
+          <w:lang w:val="en-US"/>
+        </w:rPr>
+        <w:t xml:space="preserve">SQL Server 2017: Interleaved Execution for </w:t>
+      </w:r>
+      <w:proofErr w:type="spellStart"/>
+      <w:r>
+        <w:rPr>
+          <w:lang w:val="en-US"/>
+        </w:rPr>
+        <w:t>mTVF</w:t>
+      </w:r>
+      <w:proofErr w:type="spellEnd"/>
+      <w:r>
+        <w:rPr>
+          <w:lang w:val="en-US"/>
+        </w:rPr>
+        <w:t xml:space="preserve">. </w:t>
+      </w:r>
+      <w:r>
+        <w:t>Geraad</w:t>
+      </w:r>
+      <w:r>
+        <w:t>pleegd van:</w:t>
+      </w:r>
+      <w:r>
+        <w:t xml:space="preserve"> </w:t>
+      </w:r>
+      <w:hyperlink r:id="rId8" w:history="1">
+        <w:r>
+          <w:rPr>
+            <w:rStyle w:val="Hyperlink"/>
+          </w:rPr>
+          <w:t>https://www.sqlshack.com/sql-server-2017-interleaved-execution-for-mtvf/</w:t>
+        </w:r>
+      </w:hyperlink>
     </w:p>
     <w:sectPr>
       <w:pgSz w:w="11906" w:h="16838"/>
@@ -3010,136 +3118,6 @@
       <w:r>
         <w:continuationSeparator/>
       </w:r>
-    </w:p>
-  </w:footnote>
-  <w:footnote w:id="1">
-    <w:p>
-      <w:pPr>
-        <w:pStyle w:val="FootnoteText"/>
-      </w:pPr>
-      <w:r>
-        <w:rPr>
-          <w:rStyle w:val="FootnoteReference"/>
-        </w:rPr>
-        <w:footnoteRef/>
-      </w:r>
-      <w:r>
-        <w:rPr>
-          <w:lang w:val="en-US"/>
-        </w:rPr>
-        <w:t xml:space="preserve"> Sa</w:t>
-      </w:r>
-      <w:r>
-        <w:rPr>
-          <w:lang w:val="en-US"/>
-        </w:rPr>
-        <w:t xml:space="preserve">ck, J. (2017, 19 April). </w:t>
-      </w:r>
-      <w:r>
-        <w:rPr>
-          <w:lang w:val="en-US"/>
-        </w:rPr>
-        <w:t>Introducing Interleaved Execution for Multi-Statement Table Valued Functions</w:t>
-      </w:r>
-      <w:r>
-        <w:rPr>
-          <w:lang w:val="en-US"/>
-        </w:rPr>
-        <w:t xml:space="preserve">. </w:t>
-      </w:r>
-      <w:r>
-        <w:t>Geraad</w:t>
-      </w:r>
-      <w:r>
-        <w:t>pleegd van:</w:t>
-      </w:r>
-      <w:r>
-        <w:t xml:space="preserve"> </w:t>
-      </w:r>
-      <w:hyperlink r:id="rId1" w:history="1">
-        <w:r>
-          <w:rPr>
-            <w:rStyle w:val="Hyperlink"/>
-          </w:rPr>
-          <w:t>https://blogs.msdn.microsoft.com/sqlserverstorageengine/2017/04/19/introducing-interleaved-execution-for-multi-statement-table-valued-functions/</w:t>
-        </w:r>
-      </w:hyperlink>
-    </w:p>
-  </w:footnote>
-  <w:footnote w:id="2">
-    <w:p>
-      <w:pPr>
-        <w:pStyle w:val="FootnoteText"/>
-      </w:pPr>
-      <w:r>
-        <w:rPr>
-          <w:rStyle w:val="FootnoteReference"/>
-        </w:rPr>
-        <w:footnoteRef/>
-      </w:r>
-      <w:r>
-        <w:rPr>
-          <w:lang w:val="en-US"/>
-        </w:rPr>
-        <w:t xml:space="preserve"> </w:t>
-      </w:r>
-      <w:proofErr w:type="spellStart"/>
-      <w:r>
-        <w:rPr>
-          <w:lang w:val="en-US"/>
-        </w:rPr>
-        <w:t>Pi</w:t>
-      </w:r>
-      <w:r>
-        <w:rPr>
-          <w:lang w:val="en-US"/>
-        </w:rPr>
-        <w:t>liugin</w:t>
-      </w:r>
-      <w:proofErr w:type="spellEnd"/>
-      <w:r>
-        <w:rPr>
-          <w:lang w:val="en-US"/>
-        </w:rPr>
-        <w:t xml:space="preserve">, D. (2018, 27 April). </w:t>
-      </w:r>
-      <w:r>
-        <w:rPr>
-          <w:lang w:val="en-US"/>
-        </w:rPr>
-        <w:t xml:space="preserve">SQL Server 2017: Interleaved Execution for </w:t>
-      </w:r>
-      <w:proofErr w:type="spellStart"/>
-      <w:r>
-        <w:rPr>
-          <w:lang w:val="en-US"/>
-        </w:rPr>
-        <w:t>mTVF</w:t>
-      </w:r>
-      <w:proofErr w:type="spellEnd"/>
-      <w:r>
-        <w:rPr>
-          <w:lang w:val="en-US"/>
-        </w:rPr>
-        <w:t xml:space="preserve">. </w:t>
-      </w:r>
-      <w:r>
-        <w:t>Geraad</w:t>
-      </w:r>
-      <w:r>
-        <w:t>pleegd van:</w:t>
-      </w:r>
-      <w:r>
-        <w:t xml:space="preserve"> </w:t>
-      </w:r>
-      <w:hyperlink r:id="rId2" w:history="1">
-        <w:r>
-          <w:rPr>
-            <w:rStyle w:val="Hyperlink"/>
-          </w:rPr>
-          <w:t>https://www.sqlshack.com/sql-server-2017-interleaved-execution-for-mtvf/</w:t>
-        </w:r>
-      </w:hyperlink>
     </w:p>
   </w:footnote>
 </w:footnotes>
@@ -4065,7 +4043,7 @@
 </file>
 
 <file path=customXml/itemProps1.xml><?xml version="1.0" encoding="utf-8"?>
-<ds:datastoreItem xmlns:ds="http://schemas.openxmlformats.org/officeDocument/2006/customXml" ds:itemID="{6D544349-D63A-49D4-B9A9-F5BA55F66BE6}">
+<ds:datastoreItem xmlns:ds="http://schemas.openxmlformats.org/officeDocument/2006/customXml" ds:itemID="{AB3A1395-1B61-4D36-B45A-D04B72D44486}">
   <ds:schemaRefs>
     <ds:schemaRef ds:uri="http://schemas.openxmlformats.org/officeDocument/2006/bibliography"/>
   </ds:schemaRefs>

</xml_diff>